<commit_message>
Had to make edits to name so I can start uploads individual. There was a space in each name
</commit_message>
<xml_diff>
--- a/originalSE_project_Edmonds_Data_questions_.docx
+++ b/originalSE_project_Edmonds_Data_questions_.docx
@@ -87,34 +87,34 @@
         <w:rPr>
           <w:rStyle w:val="VerbatimChar"/>
         </w:rPr>
-        <w:t xml:space="preserve">Read 20.7% of 771385 rows</w:t>
-      </w:r>
-      <w:r>
-        <w:br w:type="textWrapping"/>
-      </w:r>
-      <w:r>
-        <w:rPr>
-          <w:rStyle w:val="VerbatimChar"/>
-        </w:rPr>
-        <w:t xml:space="preserve">Read 27.2% of 771385 rows</w:t>
-      </w:r>
-      <w:r>
-        <w:br w:type="textWrapping"/>
-      </w:r>
-      <w:r>
-        <w:rPr>
-          <w:rStyle w:val="VerbatimChar"/>
-        </w:rPr>
-        <w:t xml:space="preserve">Read 36.3% of 771385 rows</w:t>
-      </w:r>
-      <w:r>
-        <w:br w:type="textWrapping"/>
-      </w:r>
-      <w:r>
-        <w:rPr>
-          <w:rStyle w:val="VerbatimChar"/>
-        </w:rPr>
-        <w:t xml:space="preserve">Read 46.7% of 771385 rows</w:t>
+        <w:t xml:space="preserve">Read 22.0% of 771385 rows</w:t>
+      </w:r>
+      <w:r>
+        <w:br w:type="textWrapping"/>
+      </w:r>
+      <w:r>
+        <w:rPr>
+          <w:rStyle w:val="VerbatimChar"/>
+        </w:rPr>
+        <w:t xml:space="preserve">Read 31.1% of 771385 rows</w:t>
+      </w:r>
+      <w:r>
+        <w:br w:type="textWrapping"/>
+      </w:r>
+      <w:r>
+        <w:rPr>
+          <w:rStyle w:val="VerbatimChar"/>
+        </w:rPr>
+        <w:t xml:space="preserve">Read 37.6% of 771385 rows</w:t>
+      </w:r>
+      <w:r>
+        <w:br w:type="textWrapping"/>
+      </w:r>
+      <w:r>
+        <w:rPr>
+          <w:rStyle w:val="VerbatimChar"/>
+        </w:rPr>
+        <w:t xml:space="preserve">Read 48.0% of 771385 rows</w:t>
       </w:r>
       <w:r>
         <w:br w:type="textWrapping"/>
@@ -132,16 +132,16 @@
         <w:rPr>
           <w:rStyle w:val="VerbatimChar"/>
         </w:rPr>
-        <w:t xml:space="preserve">Read 59.6% of 771385 rows</w:t>
-      </w:r>
-      <w:r>
-        <w:br w:type="textWrapping"/>
-      </w:r>
-      <w:r>
-        <w:rPr>
-          <w:rStyle w:val="VerbatimChar"/>
-        </w:rPr>
-        <w:t xml:space="preserve">Read 70.0% of 771385 rows</w:t>
+        <w:t xml:space="preserve">Read 60.9% of 771385 rows</w:t>
+      </w:r>
+      <w:r>
+        <w:br w:type="textWrapping"/>
+      </w:r>
+      <w:r>
+        <w:rPr>
+          <w:rStyle w:val="VerbatimChar"/>
+        </w:rPr>
+        <w:t xml:space="preserve">Read 71.3% of 771385 rows</w:t>
       </w:r>
       <w:r>
         <w:br w:type="textWrapping"/>
@@ -159,16 +159,16 @@
         <w:rPr>
           <w:rStyle w:val="VerbatimChar"/>
         </w:rPr>
-        <w:t xml:space="preserve">Read 83.0% of 771385 rows</w:t>
-      </w:r>
-      <w:r>
-        <w:br w:type="textWrapping"/>
-      </w:r>
-      <w:r>
-        <w:rPr>
-          <w:rStyle w:val="VerbatimChar"/>
-        </w:rPr>
-        <w:t xml:space="preserve">Read 92.0% of 771385 rows</w:t>
+        <w:t xml:space="preserve">Read 84.3% of 771385 rows</w:t>
+      </w:r>
+      <w:r>
+        <w:br w:type="textWrapping"/>
+      </w:r>
+      <w:r>
+        <w:rPr>
+          <w:rStyle w:val="VerbatimChar"/>
+        </w:rPr>
+        <w:t xml:space="preserve">Read 94.6% of 771385 rows</w:t>
       </w:r>
       <w:r>
         <w:br w:type="textWrapping"/>
@@ -186,7 +186,7 @@
         <w:rPr>
           <w:rStyle w:val="VerbatimChar"/>
         </w:rPr>
-        <w:t xml:space="preserve">Read 771385 rows and 203 (of 203) columns from 0.575 GB file in 00:00:25</w:t>
+        <w:t xml:space="preserve">Read 771385 rows and 203 (of 203) columns from 0.575 GB file in 00:00:24</w:t>
       </w:r>
     </w:p>
     <w:p>
@@ -206,25 +206,25 @@
         <w:rPr>
           <w:rStyle w:val="VerbatimChar"/>
         </w:rPr>
-        <w:t xml:space="preserve">Read 26.5% of 2416174 rows</w:t>
-      </w:r>
-      <w:r>
-        <w:br w:type="textWrapping"/>
-      </w:r>
-      <w:r>
-        <w:rPr>
-          <w:rStyle w:val="VerbatimChar"/>
-        </w:rPr>
-        <w:t xml:space="preserve">Read 58.8% of 2416174 rows</w:t>
-      </w:r>
-      <w:r>
-        <w:br w:type="textWrapping"/>
-      </w:r>
-      <w:r>
-        <w:rPr>
-          <w:rStyle w:val="VerbatimChar"/>
-        </w:rPr>
-        <w:t xml:space="preserve">Read 89.4% of 2416174 rows</w:t>
+        <w:t xml:space="preserve">Read 22.8% of 2416174 rows</w:t>
+      </w:r>
+      <w:r>
+        <w:br w:type="textWrapping"/>
+      </w:r>
+      <w:r>
+        <w:rPr>
+          <w:rStyle w:val="VerbatimChar"/>
+        </w:rPr>
+        <w:t xml:space="preserve">Read 56.3% of 2416174 rows</w:t>
+      </w:r>
+      <w:r>
+        <w:br w:type="textWrapping"/>
+      </w:r>
+      <w:r>
+        <w:rPr>
+          <w:rStyle w:val="VerbatimChar"/>
+        </w:rPr>
+        <w:t xml:space="preserve">Read 90.2% of 2416174 rows</w:t>
       </w:r>
       <w:r>
         <w:br w:type="textWrapping"/>
@@ -271,79 +271,79 @@
         <w:rPr>
           <w:rStyle w:val="VerbatimChar"/>
         </w:rPr>
-        <w:t xml:space="preserve">Read 19.6% of 2445924 rows</w:t>
-      </w:r>
-      <w:r>
-        <w:br w:type="textWrapping"/>
-      </w:r>
-      <w:r>
-        <w:rPr>
-          <w:rStyle w:val="VerbatimChar"/>
-        </w:rPr>
-        <w:t xml:space="preserve">Read 30.3% of 2445924 rows</w:t>
-      </w:r>
-      <w:r>
-        <w:br w:type="textWrapping"/>
-      </w:r>
-      <w:r>
-        <w:rPr>
-          <w:rStyle w:val="VerbatimChar"/>
-        </w:rPr>
-        <w:t xml:space="preserve">Read 40.5% of 2445924 rows</w:t>
-      </w:r>
-      <w:r>
-        <w:br w:type="textWrapping"/>
-      </w:r>
-      <w:r>
-        <w:rPr>
-          <w:rStyle w:val="VerbatimChar"/>
-        </w:rPr>
-        <w:t xml:space="preserve">Read 51.5% of 2445924 rows</w:t>
-      </w:r>
-      <w:r>
-        <w:br w:type="textWrapping"/>
-      </w:r>
-      <w:r>
-        <w:rPr>
-          <w:rStyle w:val="VerbatimChar"/>
-        </w:rPr>
-        <w:t xml:space="preserve">Read 60.5% of 2445924 rows</w:t>
-      </w:r>
-      <w:r>
-        <w:br w:type="textWrapping"/>
-      </w:r>
-      <w:r>
-        <w:rPr>
-          <w:rStyle w:val="VerbatimChar"/>
-        </w:rPr>
-        <w:t xml:space="preserve">Read 69.1% of 2445924 rows</w:t>
-      </w:r>
-      <w:r>
-        <w:br w:type="textWrapping"/>
-      </w:r>
-      <w:r>
-        <w:rPr>
-          <w:rStyle w:val="VerbatimChar"/>
-        </w:rPr>
-        <w:t xml:space="preserve">Read 79.3% of 2445924 rows</w:t>
-      </w:r>
-      <w:r>
-        <w:br w:type="textWrapping"/>
-      </w:r>
-      <w:r>
-        <w:rPr>
-          <w:rStyle w:val="VerbatimChar"/>
-        </w:rPr>
-        <w:t xml:space="preserve">Read 90.4% of 2445924 rows</w:t>
-      </w:r>
-      <w:r>
-        <w:br w:type="textWrapping"/>
-      </w:r>
-      <w:r>
-        <w:rPr>
-          <w:rStyle w:val="VerbatimChar"/>
-        </w:rPr>
-        <w:t xml:space="preserve">Read 2445924 rows and 24 (of 24) columns from 0.414 GB file in 00:00:23</w:t>
+        <w:t xml:space="preserve">Read 20.0% of 2445924 rows</w:t>
+      </w:r>
+      <w:r>
+        <w:br w:type="textWrapping"/>
+      </w:r>
+      <w:r>
+        <w:rPr>
+          <w:rStyle w:val="VerbatimChar"/>
+        </w:rPr>
+        <w:t xml:space="preserve">Read 31.1% of 2445924 rows</w:t>
+      </w:r>
+      <w:r>
+        <w:br w:type="textWrapping"/>
+      </w:r>
+      <w:r>
+        <w:rPr>
+          <w:rStyle w:val="VerbatimChar"/>
+        </w:rPr>
+        <w:t xml:space="preserve">Read 42.1% of 2445924 rows</w:t>
+      </w:r>
+      <w:r>
+        <w:br w:type="textWrapping"/>
+      </w:r>
+      <w:r>
+        <w:rPr>
+          <w:rStyle w:val="VerbatimChar"/>
+        </w:rPr>
+        <w:t xml:space="preserve">Read 53.1% of 2445924 rows</w:t>
+      </w:r>
+      <w:r>
+        <w:br w:type="textWrapping"/>
+      </w:r>
+      <w:r>
+        <w:rPr>
+          <w:rStyle w:val="VerbatimChar"/>
+        </w:rPr>
+        <w:t xml:space="preserve">Read 64.2% of 2445924 rows</w:t>
+      </w:r>
+      <w:r>
+        <w:br w:type="textWrapping"/>
+      </w:r>
+      <w:r>
+        <w:rPr>
+          <w:rStyle w:val="VerbatimChar"/>
+        </w:rPr>
+        <w:t xml:space="preserve">Read 75.6% of 2445924 rows</w:t>
+      </w:r>
+      <w:r>
+        <w:br w:type="textWrapping"/>
+      </w:r>
+      <w:r>
+        <w:rPr>
+          <w:rStyle w:val="VerbatimChar"/>
+        </w:rPr>
+        <w:t xml:space="preserve">Read 86.7% of 2445924 rows</w:t>
+      </w:r>
+      <w:r>
+        <w:br w:type="textWrapping"/>
+      </w:r>
+      <w:r>
+        <w:rPr>
+          <w:rStyle w:val="VerbatimChar"/>
+        </w:rPr>
+        <w:t xml:space="preserve">Read 98.1% of 2445924 rows</w:t>
+      </w:r>
+      <w:r>
+        <w:br w:type="textWrapping"/>
+      </w:r>
+      <w:r>
+        <w:rPr>
+          <w:rStyle w:val="VerbatimChar"/>
+        </w:rPr>
+        <w:t xml:space="preserve">Read 2445924 rows and 24 (of 24) columns from 0.414 GB file in 00:00:15</w:t>
       </w:r>
     </w:p>
     <w:p>
@@ -372,106 +372,97 @@
         <w:rPr>
           <w:rStyle w:val="VerbatimChar"/>
         </w:rPr>
-        <w:t xml:space="preserve">Read 7.9% of 3780756 rows</w:t>
-      </w:r>
-      <w:r>
-        <w:br w:type="textWrapping"/>
-      </w:r>
-      <w:r>
-        <w:rPr>
-          <w:rStyle w:val="VerbatimChar"/>
-        </w:rPr>
-        <w:t xml:space="preserve">Read 16.9% of 3780756 rows</w:t>
-      </w:r>
-      <w:r>
-        <w:br w:type="textWrapping"/>
-      </w:r>
-      <w:r>
-        <w:rPr>
-          <w:rStyle w:val="VerbatimChar"/>
-        </w:rPr>
-        <w:t xml:space="preserve">Read 25.9% of 3780756 rows</w:t>
-      </w:r>
-      <w:r>
-        <w:br w:type="textWrapping"/>
-      </w:r>
-      <w:r>
-        <w:rPr>
-          <w:rStyle w:val="VerbatimChar"/>
-        </w:rPr>
-        <w:t xml:space="preserve">Read 34.6% of 3780756 rows</w:t>
-      </w:r>
-      <w:r>
-        <w:br w:type="textWrapping"/>
-      </w:r>
-      <w:r>
-        <w:rPr>
-          <w:rStyle w:val="VerbatimChar"/>
-        </w:rPr>
-        <w:t xml:space="preserve">Read 43.4% of 3780756 rows</w:t>
-      </w:r>
-      <w:r>
-        <w:br w:type="textWrapping"/>
-      </w:r>
-      <w:r>
-        <w:rPr>
-          <w:rStyle w:val="VerbatimChar"/>
-        </w:rPr>
-        <w:t xml:space="preserve">Read 52.1% of 3780756 rows</w:t>
-      </w:r>
-      <w:r>
-        <w:br w:type="textWrapping"/>
-      </w:r>
-      <w:r>
-        <w:rPr>
-          <w:rStyle w:val="VerbatimChar"/>
-        </w:rPr>
-        <w:t xml:space="preserve">Read 61.4% of 3780756 rows</w:t>
-      </w:r>
-      <w:r>
-        <w:br w:type="textWrapping"/>
-      </w:r>
-      <w:r>
-        <w:rPr>
-          <w:rStyle w:val="VerbatimChar"/>
-        </w:rPr>
-        <w:t xml:space="preserve">Read 70.1% of 3780756 rows</w:t>
-      </w:r>
-      <w:r>
-        <w:br w:type="textWrapping"/>
-      </w:r>
-      <w:r>
-        <w:rPr>
-          <w:rStyle w:val="VerbatimChar"/>
-        </w:rPr>
-        <w:t xml:space="preserve">Read 79.1% of 3780756 rows</w:t>
-      </w:r>
-      <w:r>
-        <w:br w:type="textWrapping"/>
-      </w:r>
-      <w:r>
-        <w:rPr>
-          <w:rStyle w:val="VerbatimChar"/>
-        </w:rPr>
-        <w:t xml:space="preserve">Read 87.0% of 3780756 rows</w:t>
-      </w:r>
-      <w:r>
-        <w:br w:type="textWrapping"/>
-      </w:r>
-      <w:r>
-        <w:rPr>
-          <w:rStyle w:val="VerbatimChar"/>
-        </w:rPr>
-        <w:t xml:space="preserve">Read 95.2% of 3780756 rows</w:t>
-      </w:r>
-      <w:r>
-        <w:br w:type="textWrapping"/>
-      </w:r>
-      <w:r>
-        <w:rPr>
-          <w:rStyle w:val="VerbatimChar"/>
-        </w:rPr>
-        <w:t xml:space="preserve">Read 3780756 rows and 8 (of 8) columns from 0.470 GB file in 00:00:27</w:t>
+        <w:t xml:space="preserve">Read 9.8% of 3780756 rows</w:t>
+      </w:r>
+      <w:r>
+        <w:br w:type="textWrapping"/>
+      </w:r>
+      <w:r>
+        <w:rPr>
+          <w:rStyle w:val="VerbatimChar"/>
+        </w:rPr>
+        <w:t xml:space="preserve">Read 18.3% of 3780756 rows</w:t>
+      </w:r>
+      <w:r>
+        <w:br w:type="textWrapping"/>
+      </w:r>
+      <w:r>
+        <w:rPr>
+          <w:rStyle w:val="VerbatimChar"/>
+        </w:rPr>
+        <w:t xml:space="preserve">Read 28.3% of 3780756 rows</w:t>
+      </w:r>
+      <w:r>
+        <w:br w:type="textWrapping"/>
+      </w:r>
+      <w:r>
+        <w:rPr>
+          <w:rStyle w:val="VerbatimChar"/>
+        </w:rPr>
+        <w:t xml:space="preserve">Read 37.8% of 3780756 rows</w:t>
+      </w:r>
+      <w:r>
+        <w:br w:type="textWrapping"/>
+      </w:r>
+      <w:r>
+        <w:rPr>
+          <w:rStyle w:val="VerbatimChar"/>
+        </w:rPr>
+        <w:t xml:space="preserve">Read 47.3% of 3780756 rows</w:t>
+      </w:r>
+      <w:r>
+        <w:br w:type="textWrapping"/>
+      </w:r>
+      <w:r>
+        <w:rPr>
+          <w:rStyle w:val="VerbatimChar"/>
+        </w:rPr>
+        <w:t xml:space="preserve">Read 56.9% of 3780756 rows</w:t>
+      </w:r>
+      <w:r>
+        <w:br w:type="textWrapping"/>
+      </w:r>
+      <w:r>
+        <w:rPr>
+          <w:rStyle w:val="VerbatimChar"/>
+        </w:rPr>
+        <w:t xml:space="preserve">Read 66.4% of 3780756 rows</w:t>
+      </w:r>
+      <w:r>
+        <w:br w:type="textWrapping"/>
+      </w:r>
+      <w:r>
+        <w:rPr>
+          <w:rStyle w:val="VerbatimChar"/>
+        </w:rPr>
+        <w:t xml:space="preserve">Read 75.9% of 3780756 rows</w:t>
+      </w:r>
+      <w:r>
+        <w:br w:type="textWrapping"/>
+      </w:r>
+      <w:r>
+        <w:rPr>
+          <w:rStyle w:val="VerbatimChar"/>
+        </w:rPr>
+        <w:t xml:space="preserve">Read 84.6% of 3780756 rows</w:t>
+      </w:r>
+      <w:r>
+        <w:br w:type="textWrapping"/>
+      </w:r>
+      <w:r>
+        <w:rPr>
+          <w:rStyle w:val="VerbatimChar"/>
+        </w:rPr>
+        <w:t xml:space="preserve">Read 92.6% of 3780756 rows</w:t>
+      </w:r>
+      <w:r>
+        <w:br w:type="textWrapping"/>
+      </w:r>
+      <w:r>
+        <w:rPr>
+          <w:rStyle w:val="VerbatimChar"/>
+        </w:rPr>
+        <w:t xml:space="preserve">Read 3780756 rows and 8 (of 8) columns from 0.470 GB file in 00:00:20</w:t>
       </w:r>
     </w:p>
     <w:p>
@@ -1104,7 +1095,7 @@
         <w:rPr>
           <w:rStyle w:val="VerbatimChar"/>
         </w:rPr>
-        <w:t xml:space="preserve">2. Visualizations ( googlevis, ggplot2,  fusion tables)</w:t>
+        <w:t xml:space="preserve">2. Visualizations ( googlevis, ggplot2)</w:t>
       </w:r>
       <w:r>
         <w:br w:type="textWrapping"/>
@@ -1122,25 +1113,7 @@
         <w:rPr>
           <w:rStyle w:val="VerbatimChar"/>
         </w:rPr>
-        <w:t xml:space="preserve">   Using zip codes provided from transactions map the US top five models bought? Look at this per year bought?</w:t>
-      </w:r>
-      <w:r>
-        <w:br w:type="textWrapping"/>
-      </w:r>
-      <w:r>
-        <w:rPr>
-          <w:rStyle w:val="VerbatimChar"/>
-        </w:rPr>
-        <w:t xml:space="preserve">   Compare the graphs for the visits less than an hour that purchased cars to the 1-5hr visits?</w:t>
-      </w:r>
-      <w:r>
-        <w:br w:type="textWrapping"/>
-      </w:r>
-      <w:r>
-        <w:rPr>
-          <w:rStyle w:val="VerbatimChar"/>
-        </w:rPr>
-        <w:t xml:space="preserve">   Are there differences?</w:t>
+        <w:t xml:space="preserve">   Using zip codes provided from transactions data map the purchases using googlevis? Than look the transactions separated by the year the car was purchased using ggplot2 . </w:t>
       </w:r>
     </w:p>
     <w:p>
@@ -4086,7 +4059,7 @@
         </w:numPr>
       </w:pPr>
       <w:r>
-        <w:t xml:space="preserve">Create prints for the top vehicles purchased for the US with the average site visited time, create a print broken down by state.</w:t>
+        <w:t xml:space="preserve">Questions</w:t>
       </w:r>
     </w:p>
     <w:p>
@@ -4097,7 +4070,7 @@
         </w:numPr>
       </w:pPr>
       <w:r>
-        <w:t xml:space="preserve">Summarize the total purchase amounts for the top models in each state. Plot the top makes purchased by zipcode. This will be plotted two ways using googlevis and ggplot.</w:t>
+        <w:t xml:space="preserve">a.Create printout of the data created to look at purchases of new cars bought with over 100 miles and used cars with under 100 miles.</w:t>
       </w:r>
     </w:p>
     <w:p>
@@ -4108,19 +4081,2557 @@
         </w:numPr>
       </w:pPr>
       <w:r>
+        <w:t xml:space="preserve">b.Summarize the total purchase amounts .</w:t>
+      </w:r>
+    </w:p>
+    <w:p>
+      <w:pPr>
+        <w:numPr>
+          <w:numId w:val="1000"/>
+          <w:ilvl w:val="0"/>
+        </w:numPr>
+      </w:pPr>
+      <w:r>
+        <w:t xml:space="preserve">c.Plot using ggmap to see where purchases of new cars bought with over 100 miles and used cars with under 100 miles were.</w:t>
+      </w:r>
+    </w:p>
+    <w:p>
+      <w:pPr>
+        <w:pStyle w:val="SourceCode"/>
+      </w:pPr>
+      <w:r>
+        <w:rPr>
+          <w:rStyle w:val="NormalTok"/>
+        </w:rPr>
+        <w:t xml:space="preserve">NewMilesOver100 &lt;-</w:t>
+      </w:r>
+      <w:r>
+        <w:rPr>
+          <w:rStyle w:val="StringTok"/>
+        </w:rPr>
+        <w:t xml:space="preserve"> </w:t>
+      </w:r>
+      <w:r>
+        <w:rPr>
+          <w:rStyle w:val="NormalTok"/>
+        </w:rPr>
+        <w:t xml:space="preserve">transactions %&gt;%</w:t>
+      </w:r>
+      <w:r>
+        <w:rPr>
+          <w:rStyle w:val="StringTok"/>
+        </w:rPr>
+        <w:t xml:space="preserve"> </w:t>
+      </w:r>
+      <w:r>
+        <w:rPr>
+          <w:rStyle w:val="KeywordTok"/>
+        </w:rPr>
+        <w:t xml:space="preserve">filter</w:t>
+      </w:r>
+      <w:r>
+        <w:rPr>
+          <w:rStyle w:val="NormalTok"/>
+        </w:rPr>
+        <w:t xml:space="preserve">(mileage_bought &gt;</w:t>
+      </w:r>
+      <w:r>
+        <w:rPr>
+          <w:rStyle w:val="DecValTok"/>
+        </w:rPr>
+        <w:t xml:space="preserve">100</w:t>
+      </w:r>
+      <w:r>
+        <w:rPr>
+          <w:rStyle w:val="NormalTok"/>
+        </w:rPr>
+        <w:t xml:space="preserve"> </w:t>
+      </w:r>
+      <w:r>
+        <w:rPr>
+          <w:rStyle w:val="NormalTok"/>
+        </w:rPr>
+        <w:t xml:space="preserve">&amp;</w:t>
+      </w:r>
+      <w:r>
+        <w:rPr>
+          <w:rStyle w:val="StringTok"/>
+        </w:rPr>
+        <w:t xml:space="preserve"> </w:t>
+      </w:r>
+      <w:r>
+        <w:rPr>
+          <w:rStyle w:val="NormalTok"/>
+        </w:rPr>
+        <w:t xml:space="preserve">new_or_used_bought ==</w:t>
+      </w:r>
+      <w:r>
+        <w:rPr>
+          <w:rStyle w:val="StringTok"/>
+        </w:rPr>
+        <w:t xml:space="preserve"> "N"</w:t>
+      </w:r>
+      <w:r>
+        <w:rPr>
+          <w:rStyle w:val="NormalTok"/>
+        </w:rPr>
+        <w:t xml:space="preserve">)</w:t>
+      </w:r>
+      <w:r>
+        <w:br w:type="textWrapping"/>
+      </w:r>
+      <w:r>
+        <w:rPr>
+          <w:rStyle w:val="NormalTok"/>
+        </w:rPr>
+        <w:t xml:space="preserve">UsedMilesUnder100 &lt;-</w:t>
+      </w:r>
+      <w:r>
+        <w:rPr>
+          <w:rStyle w:val="StringTok"/>
+        </w:rPr>
+        <w:t xml:space="preserve"> </w:t>
+      </w:r>
+      <w:r>
+        <w:rPr>
+          <w:rStyle w:val="NormalTok"/>
+        </w:rPr>
+        <w:t xml:space="preserve">transactions %&gt;%</w:t>
+      </w:r>
+      <w:r>
+        <w:rPr>
+          <w:rStyle w:val="StringTok"/>
+        </w:rPr>
+        <w:t xml:space="preserve"> </w:t>
+      </w:r>
+      <w:r>
+        <w:rPr>
+          <w:rStyle w:val="KeywordTok"/>
+        </w:rPr>
+        <w:t xml:space="preserve">filter</w:t>
+      </w:r>
+      <w:r>
+        <w:rPr>
+          <w:rStyle w:val="NormalTok"/>
+        </w:rPr>
+        <w:t xml:space="preserve">(mileage_bought &lt;</w:t>
+      </w:r>
+      <w:r>
+        <w:rPr>
+          <w:rStyle w:val="StringTok"/>
+        </w:rPr>
+        <w:t xml:space="preserve"> </w:t>
+      </w:r>
+      <w:r>
+        <w:rPr>
+          <w:rStyle w:val="DecValTok"/>
+        </w:rPr>
+        <w:t xml:space="preserve">100</w:t>
+      </w:r>
+      <w:r>
+        <w:rPr>
+          <w:rStyle w:val="NormalTok"/>
+        </w:rPr>
+        <w:t xml:space="preserve"> </w:t>
+      </w:r>
+      <w:r>
+        <w:rPr>
+          <w:rStyle w:val="NormalTok"/>
+        </w:rPr>
+        <w:t xml:space="preserve">&amp;</w:t>
+      </w:r>
+      <w:r>
+        <w:rPr>
+          <w:rStyle w:val="StringTok"/>
+        </w:rPr>
+        <w:t xml:space="preserve"> </w:t>
+      </w:r>
+      <w:r>
+        <w:rPr>
+          <w:rStyle w:val="NormalTok"/>
+        </w:rPr>
+        <w:t xml:space="preserve">new_or_used_bought ==</w:t>
+      </w:r>
+      <w:r>
+        <w:rPr>
+          <w:rStyle w:val="StringTok"/>
+        </w:rPr>
+        <w:t xml:space="preserve"> "U"</w:t>
+      </w:r>
+      <w:r>
+        <w:rPr>
+          <w:rStyle w:val="NormalTok"/>
+        </w:rPr>
+        <w:t xml:space="preserve">)</w:t>
+      </w:r>
+      <w:r>
+        <w:br w:type="textWrapping"/>
+      </w:r>
+      <w:r>
+        <w:br w:type="textWrapping"/>
+      </w:r>
+      <w:r>
+        <w:rPr>
+          <w:rStyle w:val="CommentTok"/>
+        </w:rPr>
+        <w:t xml:space="preserve">#Create Object</w:t>
+      </w:r>
+      <w:r>
+        <w:br w:type="textWrapping"/>
+      </w:r>
+      <w:r>
+        <w:br w:type="textWrapping"/>
+      </w:r>
+      <w:r>
+        <w:rPr>
+          <w:rStyle w:val="NormalTok"/>
+        </w:rPr>
+        <w:t xml:space="preserve">cardata &lt;-</w:t>
+      </w:r>
+      <w:r>
+        <w:rPr>
+          <w:rStyle w:val="StringTok"/>
+        </w:rPr>
+        <w:t xml:space="preserve"> </w:t>
+      </w:r>
+      <w:r>
+        <w:rPr>
+          <w:rStyle w:val="NormalTok"/>
+        </w:rPr>
+        <w:t xml:space="preserve">function(m,x,y,z) {</w:t>
+      </w:r>
+      <w:r>
+        <w:br w:type="textWrapping"/>
+      </w:r>
+      <w:r>
+        <w:rPr>
+          <w:rStyle w:val="NormalTok"/>
+        </w:rPr>
+        <w:t xml:space="preserve"> </w:t>
+      </w:r>
+      <w:r>
+        <w:rPr>
+          <w:rStyle w:val="NormalTok"/>
+        </w:rPr>
+        <w:t xml:space="preserve"> </w:t>
+      </w:r>
+      <w:r>
+        <w:rPr>
+          <w:rStyle w:val="NormalTok"/>
+        </w:rPr>
+        <w:t xml:space="preserve">Edcars &lt;-</w:t>
+      </w:r>
+      <w:r>
+        <w:rPr>
+          <w:rStyle w:val="StringTok"/>
+        </w:rPr>
+        <w:t xml:space="preserve"> </w:t>
+      </w:r>
+      <w:r>
+        <w:rPr>
+          <w:rStyle w:val="KeywordTok"/>
+        </w:rPr>
+        <w:t xml:space="preserve">list</w:t>
+      </w:r>
+      <w:r>
+        <w:rPr>
+          <w:rStyle w:val="NormalTok"/>
+        </w:rPr>
+        <w:t xml:space="preserve">(</w:t>
+      </w:r>
+      <w:r>
+        <w:rPr>
+          <w:rStyle w:val="DataTypeTok"/>
+        </w:rPr>
+        <w:t xml:space="preserve">title =</w:t>
+      </w:r>
+      <w:r>
+        <w:rPr>
+          <w:rStyle w:val="NormalTok"/>
+        </w:rPr>
+        <w:t xml:space="preserve"> </w:t>
+      </w:r>
+      <w:r>
+        <w:rPr>
+          <w:rStyle w:val="NormalTok"/>
+        </w:rPr>
+        <w:t xml:space="preserve">m, </w:t>
+      </w:r>
+      <w:r>
+        <w:rPr>
+          <w:rStyle w:val="DataTypeTok"/>
+        </w:rPr>
+        <w:t xml:space="preserve">id=</w:t>
+      </w:r>
+      <w:r>
+        <w:rPr>
+          <w:rStyle w:val="NormalTok"/>
+        </w:rPr>
+        <w:t xml:space="preserve">x, </w:t>
+      </w:r>
+      <w:r>
+        <w:rPr>
+          <w:rStyle w:val="DataTypeTok"/>
+        </w:rPr>
+        <w:t xml:space="preserve">source=</w:t>
+      </w:r>
+      <w:r>
+        <w:rPr>
+          <w:rStyle w:val="NormalTok"/>
+        </w:rPr>
+        <w:t xml:space="preserve">y, </w:t>
+      </w:r>
+      <w:r>
+        <w:rPr>
+          <w:rStyle w:val="DataTypeTok"/>
+        </w:rPr>
+        <w:t xml:space="preserve">data=</w:t>
+      </w:r>
+      <w:r>
+        <w:rPr>
+          <w:rStyle w:val="NormalTok"/>
+        </w:rPr>
+        <w:t xml:space="preserve">z)</w:t>
+      </w:r>
+      <w:r>
+        <w:br w:type="textWrapping"/>
+      </w:r>
+      <w:r>
+        <w:rPr>
+          <w:rStyle w:val="NormalTok"/>
+        </w:rPr>
+        <w:t xml:space="preserve"> </w:t>
+      </w:r>
+      <w:r>
+        <w:rPr>
+          <w:rStyle w:val="NormalTok"/>
+        </w:rPr>
+        <w:t xml:space="preserve"> </w:t>
+      </w:r>
+      <w:r>
+        <w:rPr>
+          <w:rStyle w:val="KeywordTok"/>
+        </w:rPr>
+        <w:t xml:space="preserve">class</w:t>
+      </w:r>
+      <w:r>
+        <w:rPr>
+          <w:rStyle w:val="NormalTok"/>
+        </w:rPr>
+        <w:t xml:space="preserve">(Edcars) &lt;-</w:t>
+      </w:r>
+      <w:r>
+        <w:rPr>
+          <w:rStyle w:val="StringTok"/>
+        </w:rPr>
+        <w:t xml:space="preserve"> "cars"</w:t>
+      </w:r>
+      <w:r>
+        <w:br w:type="textWrapping"/>
+      </w:r>
+      <w:r>
+        <w:rPr>
+          <w:rStyle w:val="NormalTok"/>
+        </w:rPr>
+        <w:t xml:space="preserve"> </w:t>
+      </w:r>
+      <w:r>
+        <w:rPr>
+          <w:rStyle w:val="NormalTok"/>
+        </w:rPr>
+        <w:t xml:space="preserve"> </w:t>
+      </w:r>
+      <w:r>
+        <w:rPr>
+          <w:rStyle w:val="KeywordTok"/>
+        </w:rPr>
+        <w:t xml:space="preserve">return</w:t>
+      </w:r>
+      <w:r>
+        <w:rPr>
+          <w:rStyle w:val="NormalTok"/>
+        </w:rPr>
+        <w:t xml:space="preserve">(Edcars)</w:t>
+      </w:r>
+      <w:r>
+        <w:br w:type="textWrapping"/>
+      </w:r>
+      <w:r>
+        <w:rPr>
+          <w:rStyle w:val="NormalTok"/>
+        </w:rPr>
+        <w:t xml:space="preserve">}</w:t>
+      </w:r>
+      <w:r>
+        <w:br w:type="textWrapping"/>
+      </w:r>
+      <w:r>
+        <w:br w:type="textWrapping"/>
+      </w:r>
+      <w:r>
+        <w:rPr>
+          <w:rStyle w:val="NormalTok"/>
+        </w:rPr>
+        <w:t xml:space="preserve">PurchasedNewOver100 &lt;-</w:t>
+      </w:r>
+      <w:r>
+        <w:rPr>
+          <w:rStyle w:val="StringTok"/>
+        </w:rPr>
+        <w:t xml:space="preserve"> </w:t>
+      </w:r>
+      <w:r>
+        <w:rPr>
+          <w:rStyle w:val="KeywordTok"/>
+        </w:rPr>
+        <w:t xml:space="preserve">cardata</w:t>
+      </w:r>
+      <w:r>
+        <w:rPr>
+          <w:rStyle w:val="NormalTok"/>
+        </w:rPr>
+        <w:t xml:space="preserve">(</w:t>
+      </w:r>
+      <w:r>
+        <w:rPr>
+          <w:rStyle w:val="StringTok"/>
+        </w:rPr>
+        <w:t xml:space="preserve">"New Cars Purchased with Miles Over 100 in"</w:t>
+      </w:r>
+      <w:r>
+        <w:rPr>
+          <w:rStyle w:val="NormalTok"/>
+        </w:rPr>
+        <w:t xml:space="preserve">,</w:t>
+      </w:r>
+      <w:r>
+        <w:rPr>
+          <w:rStyle w:val="StringTok"/>
+        </w:rPr>
+        <w:t xml:space="preserve">"US"</w:t>
+      </w:r>
+      <w:r>
+        <w:rPr>
+          <w:rStyle w:val="NormalTok"/>
+        </w:rPr>
+        <w:t xml:space="preserve">,</w:t>
+      </w:r>
+      <w:r>
+        <w:rPr>
+          <w:rStyle w:val="StringTok"/>
+        </w:rPr>
+        <w:t xml:space="preserve">"http://www.edmunds.com"</w:t>
+      </w:r>
+      <w:r>
+        <w:rPr>
+          <w:rStyle w:val="NormalTok"/>
+        </w:rPr>
+        <w:t xml:space="preserve">,NewMilesOver100)</w:t>
+      </w:r>
+      <w:r>
+        <w:br w:type="textWrapping"/>
+      </w:r>
+      <w:r>
+        <w:rPr>
+          <w:rStyle w:val="NormalTok"/>
+        </w:rPr>
+        <w:t xml:space="preserve">PurchasedUsedUnder100 &lt;-</w:t>
+      </w:r>
+      <w:r>
+        <w:rPr>
+          <w:rStyle w:val="StringTok"/>
+        </w:rPr>
+        <w:t xml:space="preserve"> </w:t>
+      </w:r>
+      <w:r>
+        <w:rPr>
+          <w:rStyle w:val="KeywordTok"/>
+        </w:rPr>
+        <w:t xml:space="preserve">cardata</w:t>
+      </w:r>
+      <w:r>
+        <w:rPr>
+          <w:rStyle w:val="NormalTok"/>
+        </w:rPr>
+        <w:t xml:space="preserve">(</w:t>
+      </w:r>
+      <w:r>
+        <w:rPr>
+          <w:rStyle w:val="StringTok"/>
+        </w:rPr>
+        <w:t xml:space="preserve">"Used Cars Purchased with Miles Under 100 in"</w:t>
+      </w:r>
+      <w:r>
+        <w:rPr>
+          <w:rStyle w:val="NormalTok"/>
+        </w:rPr>
+        <w:t xml:space="preserve">,</w:t>
+      </w:r>
+      <w:r>
+        <w:rPr>
+          <w:rStyle w:val="StringTok"/>
+        </w:rPr>
+        <w:t xml:space="preserve">"US"</w:t>
+      </w:r>
+      <w:r>
+        <w:rPr>
+          <w:rStyle w:val="NormalTok"/>
+        </w:rPr>
+        <w:t xml:space="preserve">,</w:t>
+      </w:r>
+      <w:r>
+        <w:rPr>
+          <w:rStyle w:val="StringTok"/>
+        </w:rPr>
+        <w:t xml:space="preserve">"http://www.edmunds.com"</w:t>
+      </w:r>
+      <w:r>
+        <w:rPr>
+          <w:rStyle w:val="NormalTok"/>
+        </w:rPr>
+        <w:t xml:space="preserve">,UsedMilesUnder100)</w:t>
+      </w:r>
+      <w:r>
+        <w:br w:type="textWrapping"/>
+      </w:r>
+      <w:r>
+        <w:br w:type="textWrapping"/>
+      </w:r>
+      <w:r>
+        <w:rPr>
+          <w:rStyle w:val="CommentTok"/>
+        </w:rPr>
+        <w:t xml:space="preserve">#a.</w:t>
+      </w:r>
+      <w:r>
+        <w:br w:type="textWrapping"/>
+      </w:r>
+      <w:r>
+        <w:br w:type="textWrapping"/>
+      </w:r>
+      <w:r>
+        <w:rPr>
+          <w:rStyle w:val="NormalTok"/>
+        </w:rPr>
+        <w:t xml:space="preserve">print.cars &lt;-</w:t>
+      </w:r>
+      <w:r>
+        <w:rPr>
+          <w:rStyle w:val="StringTok"/>
+        </w:rPr>
+        <w:t xml:space="preserve"> </w:t>
+      </w:r>
+      <w:r>
+        <w:rPr>
+          <w:rStyle w:val="NormalTok"/>
+        </w:rPr>
+        <w:t xml:space="preserve">function(object) {</w:t>
+      </w:r>
+      <w:r>
+        <w:br w:type="textWrapping"/>
+      </w:r>
+      <w:r>
+        <w:rPr>
+          <w:rStyle w:val="NormalTok"/>
+        </w:rPr>
+        <w:t xml:space="preserve"> </w:t>
+      </w:r>
+      <w:r>
+        <w:rPr>
+          <w:rStyle w:val="NormalTok"/>
+        </w:rPr>
+        <w:t xml:space="preserve"> </w:t>
+      </w:r>
+      <w:r>
+        <w:rPr>
+          <w:rStyle w:val="NormalTok"/>
+        </w:rPr>
+        <w:t xml:space="preserve">header &lt;-</w:t>
+      </w:r>
+      <w:r>
+        <w:rPr>
+          <w:rStyle w:val="StringTok"/>
+        </w:rPr>
+        <w:t xml:space="preserve"> </w:t>
+      </w:r>
+      <w:r>
+        <w:rPr>
+          <w:rStyle w:val="KeywordTok"/>
+        </w:rPr>
+        <w:t xml:space="preserve">paste</w:t>
+      </w:r>
+      <w:r>
+        <w:rPr>
+          <w:rStyle w:val="NormalTok"/>
+        </w:rPr>
+        <w:t xml:space="preserve">(</w:t>
+      </w:r>
+      <w:r>
+        <w:rPr>
+          <w:rStyle w:val="StringTok"/>
+        </w:rPr>
+        <w:t xml:space="preserve">"Data:"</w:t>
+      </w:r>
+      <w:r>
+        <w:rPr>
+          <w:rStyle w:val="NormalTok"/>
+        </w:rPr>
+        <w:t xml:space="preserve">,object$title,</w:t>
+      </w:r>
+      <w:r>
+        <w:rPr>
+          <w:rStyle w:val="StringTok"/>
+        </w:rPr>
+        <w:t xml:space="preserve">"Country:"</w:t>
+      </w:r>
+      <w:r>
+        <w:rPr>
+          <w:rStyle w:val="NormalTok"/>
+        </w:rPr>
+        <w:t xml:space="preserve">,object$id,</w:t>
+      </w:r>
+      <w:r>
+        <w:rPr>
+          <w:rStyle w:val="StringTok"/>
+        </w:rPr>
+        <w:t xml:space="preserve">"SOURCE:"</w:t>
+      </w:r>
+      <w:r>
+        <w:rPr>
+          <w:rStyle w:val="NormalTok"/>
+        </w:rPr>
+        <w:t xml:space="preserve">,object$source,</w:t>
+      </w:r>
+      <w:r>
+        <w:rPr>
+          <w:rStyle w:val="DataTypeTok"/>
+        </w:rPr>
+        <w:t xml:space="preserve">sep=</w:t>
+      </w:r>
+      <w:r>
+        <w:rPr>
+          <w:rStyle w:val="StringTok"/>
+        </w:rPr>
+        <w:t xml:space="preserve">" "</w:t>
+      </w:r>
+      <w:r>
+        <w:rPr>
+          <w:rStyle w:val="NormalTok"/>
+        </w:rPr>
+        <w:t xml:space="preserve">)</w:t>
+      </w:r>
+      <w:r>
+        <w:br w:type="textWrapping"/>
+      </w:r>
+      <w:r>
+        <w:rPr>
+          <w:rStyle w:val="NormalTok"/>
+        </w:rPr>
+        <w:t xml:space="preserve"> </w:t>
+      </w:r>
+      <w:r>
+        <w:rPr>
+          <w:rStyle w:val="NormalTok"/>
+        </w:rPr>
+        <w:t xml:space="preserve"> </w:t>
+      </w:r>
+      <w:r>
+        <w:rPr>
+          <w:rStyle w:val="KeywordTok"/>
+        </w:rPr>
+        <w:t xml:space="preserve">cat</w:t>
+      </w:r>
+      <w:r>
+        <w:rPr>
+          <w:rStyle w:val="NormalTok"/>
+        </w:rPr>
+        <w:t xml:space="preserve">(header,</w:t>
+      </w:r>
+      <w:r>
+        <w:rPr>
+          <w:rStyle w:val="StringTok"/>
+        </w:rPr>
+        <w:t xml:space="preserve">"</w:t>
+      </w:r>
+      <w:r>
+        <w:rPr>
+          <w:rStyle w:val="CharTok"/>
+        </w:rPr>
+        <w:t xml:space="preserve">\n\n</w:t>
+      </w:r>
+      <w:r>
+        <w:rPr>
+          <w:rStyle w:val="StringTok"/>
+        </w:rPr>
+        <w:t xml:space="preserve">"</w:t>
+      </w:r>
+      <w:r>
+        <w:rPr>
+          <w:rStyle w:val="NormalTok"/>
+        </w:rPr>
+        <w:t xml:space="preserve">)</w:t>
+      </w:r>
+      <w:r>
+        <w:br w:type="textWrapping"/>
+      </w:r>
+      <w:r>
+        <w:rPr>
+          <w:rStyle w:val="NormalTok"/>
+        </w:rPr>
+        <w:t xml:space="preserve"> </w:t>
+      </w:r>
+      <w:r>
+        <w:rPr>
+          <w:rStyle w:val="NormalTok"/>
+        </w:rPr>
+        <w:t xml:space="preserve"> </w:t>
+      </w:r>
+      <w:r>
+        <w:rPr>
+          <w:rStyle w:val="KeywordTok"/>
+        </w:rPr>
+        <w:t xml:space="preserve">str</w:t>
+      </w:r>
+      <w:r>
+        <w:rPr>
+          <w:rStyle w:val="NormalTok"/>
+        </w:rPr>
+        <w:t xml:space="preserve">(object$data,</w:t>
+      </w:r>
+      <w:r>
+        <w:rPr>
+          <w:rStyle w:val="DecValTok"/>
+        </w:rPr>
+        <w:t xml:space="preserve">0</w:t>
+      </w:r>
+      <w:r>
+        <w:rPr>
+          <w:rStyle w:val="NormalTok"/>
+        </w:rPr>
+        <w:t xml:space="preserve">)</w:t>
+      </w:r>
+      <w:r>
+        <w:br w:type="textWrapping"/>
+      </w:r>
+      <w:r>
+        <w:rPr>
+          <w:rStyle w:val="NormalTok"/>
+        </w:rPr>
+        <w:t xml:space="preserve">}</w:t>
+      </w:r>
+      <w:r>
+        <w:br w:type="textWrapping"/>
+      </w:r>
+      <w:r>
+        <w:br w:type="textWrapping"/>
+      </w:r>
+      <w:r>
+        <w:br w:type="textWrapping"/>
+      </w:r>
+      <w:r>
+        <w:br w:type="textWrapping"/>
+      </w:r>
+      <w:r>
+        <w:rPr>
+          <w:rStyle w:val="CommentTok"/>
+        </w:rPr>
+        <w:t xml:space="preserve">#Want to see all all the people who bought cars over or under 100 miles new and used</w:t>
+      </w:r>
+      <w:r>
+        <w:br w:type="textWrapping"/>
+      </w:r>
+      <w:r>
+        <w:br w:type="textWrapping"/>
+      </w:r>
+      <w:r>
+        <w:rPr>
+          <w:rStyle w:val="CommentTok"/>
+        </w:rPr>
+        <w:t xml:space="preserve">#b.</w:t>
+      </w:r>
+      <w:r>
+        <w:br w:type="textWrapping"/>
+      </w:r>
+      <w:r>
+        <w:br w:type="textWrapping"/>
+      </w:r>
+      <w:r>
+        <w:rPr>
+          <w:rStyle w:val="NormalTok"/>
+        </w:rPr>
+        <w:t xml:space="preserve">plot.cars &lt;-</w:t>
+      </w:r>
+      <w:r>
+        <w:rPr>
+          <w:rStyle w:val="StringTok"/>
+        </w:rPr>
+        <w:t xml:space="preserve"> </w:t>
+      </w:r>
+      <w:r>
+        <w:rPr>
+          <w:rStyle w:val="NormalTok"/>
+        </w:rPr>
+        <w:t xml:space="preserve">function(object,...) {</w:t>
+      </w:r>
+      <w:r>
+        <w:br w:type="textWrapping"/>
+      </w:r>
+      <w:r>
+        <w:rPr>
+          <w:rStyle w:val="NormalTok"/>
+        </w:rPr>
+        <w:t xml:space="preserve"> </w:t>
+      </w:r>
+      <w:r>
+        <w:rPr>
+          <w:rStyle w:val="NormalTok"/>
+        </w:rPr>
+        <w:t xml:space="preserve"> </w:t>
+      </w:r>
+      <w:r>
+        <w:rPr>
+          <w:rStyle w:val="NormalTok"/>
+        </w:rPr>
+        <w:t xml:space="preserve"> </w:t>
+      </w:r>
+      <w:r>
+        <w:rPr>
+          <w:rStyle w:val="NormalTok"/>
+        </w:rPr>
+        <w:t xml:space="preserve">df &lt;-</w:t>
+      </w:r>
+      <w:r>
+        <w:rPr>
+          <w:rStyle w:val="StringTok"/>
+        </w:rPr>
+        <w:t xml:space="preserve"> </w:t>
+      </w:r>
+      <w:r>
+        <w:rPr>
+          <w:rStyle w:val="NormalTok"/>
+        </w:rPr>
+        <w:t xml:space="preserve">object$data</w:t>
+      </w:r>
+      <w:r>
+        <w:br w:type="textWrapping"/>
+      </w:r>
+      <w:r>
+        <w:br w:type="textWrapping"/>
+      </w:r>
+      <w:r>
+        <w:rPr>
+          <w:rStyle w:val="NormalTok"/>
+        </w:rPr>
+        <w:t xml:space="preserve"> </w:t>
+      </w:r>
+      <w:r>
+        <w:rPr>
+          <w:rStyle w:val="NormalTok"/>
+        </w:rPr>
+        <w:t xml:space="preserve"> </w:t>
+      </w:r>
+      <w:r>
+        <w:br w:type="textWrapping"/>
+      </w:r>
+      <w:r>
+        <w:rPr>
+          <w:rStyle w:val="NormalTok"/>
+        </w:rPr>
+        <w:t xml:space="preserve"> </w:t>
+      </w:r>
+      <w:r>
+        <w:rPr>
+          <w:rStyle w:val="NormalTok"/>
+        </w:rPr>
+        <w:t xml:space="preserve"> </w:t>
+      </w:r>
+      <w:r>
+        <w:rPr>
+          <w:rStyle w:val="NormalTok"/>
+        </w:rPr>
+        <w:t xml:space="preserve">zipcode_tran &lt;-</w:t>
+      </w:r>
+      <w:r>
+        <w:rPr>
+          <w:rStyle w:val="StringTok"/>
+        </w:rPr>
+        <w:t xml:space="preserve"> </w:t>
+      </w:r>
+      <w:r>
+        <w:rPr>
+          <w:rStyle w:val="NormalTok"/>
+        </w:rPr>
+        <w:t xml:space="preserve">df %&gt;%</w:t>
+      </w:r>
+      <w:r>
+        <w:rPr>
+          <w:rStyle w:val="StringTok"/>
+        </w:rPr>
+        <w:t xml:space="preserve"> </w:t>
+      </w:r>
+      <w:r>
+        <w:rPr>
+          <w:rStyle w:val="KeywordTok"/>
+        </w:rPr>
+        <w:t xml:space="preserve">mutate</w:t>
+      </w:r>
+      <w:r>
+        <w:rPr>
+          <w:rStyle w:val="NormalTok"/>
+        </w:rPr>
+        <w:t xml:space="preserve">(</w:t>
+      </w:r>
+      <w:r>
+        <w:rPr>
+          <w:rStyle w:val="DataTypeTok"/>
+        </w:rPr>
+        <w:t xml:space="preserve">zip =</w:t>
+      </w:r>
+      <w:r>
+        <w:rPr>
+          <w:rStyle w:val="NormalTok"/>
+        </w:rPr>
+        <w:t xml:space="preserve"> </w:t>
+      </w:r>
+      <w:r>
+        <w:rPr>
+          <w:rStyle w:val="NormalTok"/>
+        </w:rPr>
+        <w:t xml:space="preserve">zip_bought) %&gt;%</w:t>
+      </w:r>
+      <w:r>
+        <w:rPr>
+          <w:rStyle w:val="StringTok"/>
+        </w:rPr>
+        <w:t xml:space="preserve"> </w:t>
+      </w:r>
+      <w:r>
+        <w:rPr>
+          <w:rStyle w:val="KeywordTok"/>
+        </w:rPr>
+        <w:t xml:space="preserve">select</w:t>
+      </w:r>
+      <w:r>
+        <w:rPr>
+          <w:rStyle w:val="NormalTok"/>
+        </w:rPr>
+        <w:t xml:space="preserve">(zip) %&gt;%</w:t>
+      </w:r>
+      <w:r>
+        <w:rPr>
+          <w:rStyle w:val="StringTok"/>
+        </w:rPr>
+        <w:t xml:space="preserve"> </w:t>
+      </w:r>
+      <w:r>
+        <w:rPr>
+          <w:rStyle w:val="KeywordTok"/>
+        </w:rPr>
+        <w:t xml:space="preserve">distinct</w:t>
+      </w:r>
+      <w:r>
+        <w:rPr>
+          <w:rStyle w:val="NormalTok"/>
+        </w:rPr>
+        <w:t xml:space="preserve">()</w:t>
+      </w:r>
+      <w:r>
+        <w:br w:type="textWrapping"/>
+      </w:r>
+      <w:r>
+        <w:rPr>
+          <w:rStyle w:val="NormalTok"/>
+        </w:rPr>
+        <w:t xml:space="preserve"> </w:t>
+      </w:r>
+      <w:r>
+        <w:rPr>
+          <w:rStyle w:val="NormalTok"/>
+        </w:rPr>
+        <w:t xml:space="preserve"> </w:t>
+      </w:r>
+      <w:r>
+        <w:rPr>
+          <w:rStyle w:val="KeywordTok"/>
+        </w:rPr>
+        <w:t xml:space="preserve">library</w:t>
+      </w:r>
+      <w:r>
+        <w:rPr>
+          <w:rStyle w:val="NormalTok"/>
+        </w:rPr>
+        <w:t xml:space="preserve">(zipcode)</w:t>
+      </w:r>
+      <w:r>
+        <w:br w:type="textWrapping"/>
+      </w:r>
+      <w:r>
+        <w:rPr>
+          <w:rStyle w:val="NormalTok"/>
+        </w:rPr>
+        <w:t xml:space="preserve"> </w:t>
+      </w:r>
+      <w:r>
+        <w:rPr>
+          <w:rStyle w:val="NormalTok"/>
+        </w:rPr>
+        <w:t xml:space="preserve"> </w:t>
+      </w:r>
+      <w:r>
+        <w:rPr>
+          <w:rStyle w:val="KeywordTok"/>
+        </w:rPr>
+        <w:t xml:space="preserve">data</w:t>
+      </w:r>
+      <w:r>
+        <w:rPr>
+          <w:rStyle w:val="NormalTok"/>
+        </w:rPr>
+        <w:t xml:space="preserve">(zipcode)</w:t>
+      </w:r>
+      <w:r>
+        <w:br w:type="textWrapping"/>
+      </w:r>
+      <w:r>
+        <w:rPr>
+          <w:rStyle w:val="NormalTok"/>
+        </w:rPr>
+        <w:t xml:space="preserve"> </w:t>
+      </w:r>
+      <w:r>
+        <w:rPr>
+          <w:rStyle w:val="NormalTok"/>
+        </w:rPr>
+        <w:t xml:space="preserve"> </w:t>
+      </w:r>
+      <w:r>
+        <w:br w:type="textWrapping"/>
+      </w:r>
+      <w:r>
+        <w:rPr>
+          <w:rStyle w:val="NormalTok"/>
+        </w:rPr>
+        <w:t xml:space="preserve"> </w:t>
+      </w:r>
+      <w:r>
+        <w:rPr>
+          <w:rStyle w:val="NormalTok"/>
+        </w:rPr>
+        <w:t xml:space="preserve"> </w:t>
+      </w:r>
+      <w:r>
+        <w:rPr>
+          <w:rStyle w:val="NormalTok"/>
+        </w:rPr>
+        <w:t xml:space="preserve">dfout &lt;-</w:t>
+      </w:r>
+      <w:r>
+        <w:rPr>
+          <w:rStyle w:val="StringTok"/>
+        </w:rPr>
+        <w:t xml:space="preserve"> </w:t>
+      </w:r>
+      <w:r>
+        <w:rPr>
+          <w:rStyle w:val="NormalTok"/>
+        </w:rPr>
+        <w:t xml:space="preserve">df %&gt;%</w:t>
+      </w:r>
+      <w:r>
+        <w:rPr>
+          <w:rStyle w:val="StringTok"/>
+        </w:rPr>
+        <w:t xml:space="preserve"> </w:t>
+      </w:r>
+      <w:r>
+        <w:rPr>
+          <w:rStyle w:val="KeywordTok"/>
+        </w:rPr>
+        <w:t xml:space="preserve">mutate</w:t>
+      </w:r>
+      <w:r>
+        <w:rPr>
+          <w:rStyle w:val="NormalTok"/>
+        </w:rPr>
+        <w:t xml:space="preserve">(</w:t>
+      </w:r>
+      <w:r>
+        <w:rPr>
+          <w:rStyle w:val="DataTypeTok"/>
+        </w:rPr>
+        <w:t xml:space="preserve">zip =</w:t>
+      </w:r>
+      <w:r>
+        <w:rPr>
+          <w:rStyle w:val="NormalTok"/>
+        </w:rPr>
+        <w:t xml:space="preserve"> </w:t>
+      </w:r>
+      <w:r>
+        <w:rPr>
+          <w:rStyle w:val="KeywordTok"/>
+        </w:rPr>
+        <w:t xml:space="preserve">as.factor</w:t>
+      </w:r>
+      <w:r>
+        <w:rPr>
+          <w:rStyle w:val="NormalTok"/>
+        </w:rPr>
+        <w:t xml:space="preserve">(zip_bought),</w:t>
+      </w:r>
+      <w:r>
+        <w:rPr>
+          <w:rStyle w:val="DataTypeTok"/>
+        </w:rPr>
+        <w:t xml:space="preserve">year_purchased =</w:t>
+      </w:r>
+      <w:r>
+        <w:rPr>
+          <w:rStyle w:val="NormalTok"/>
+        </w:rPr>
+        <w:t xml:space="preserve"> </w:t>
+      </w:r>
+      <w:r>
+        <w:rPr>
+          <w:rStyle w:val="KeywordTok"/>
+        </w:rPr>
+        <w:t xml:space="preserve">as.numeric</w:t>
+      </w:r>
+      <w:r>
+        <w:rPr>
+          <w:rStyle w:val="NormalTok"/>
+        </w:rPr>
+        <w:t xml:space="preserve">( </w:t>
+      </w:r>
+      <w:r>
+        <w:rPr>
+          <w:rStyle w:val="KeywordTok"/>
+        </w:rPr>
+        <w:t xml:space="preserve">format</w:t>
+      </w:r>
+      <w:r>
+        <w:rPr>
+          <w:rStyle w:val="NormalTok"/>
+        </w:rPr>
+        <w:t xml:space="preserve">( </w:t>
+      </w:r>
+      <w:r>
+        <w:rPr>
+          <w:rStyle w:val="KeywordTok"/>
+        </w:rPr>
+        <w:t xml:space="preserve">as.Date</w:t>
+      </w:r>
+      <w:r>
+        <w:rPr>
+          <w:rStyle w:val="NormalTok"/>
+        </w:rPr>
+        <w:t xml:space="preserve">( date_sold, </w:t>
+      </w:r>
+      <w:r>
+        <w:rPr>
+          <w:rStyle w:val="DataTypeTok"/>
+        </w:rPr>
+        <w:t xml:space="preserve">origin=</w:t>
+      </w:r>
+      <w:r>
+        <w:rPr>
+          <w:rStyle w:val="StringTok"/>
+        </w:rPr>
+        <w:t xml:space="preserve">'1900-1-1'</w:t>
+      </w:r>
+      <w:r>
+        <w:rPr>
+          <w:rStyle w:val="NormalTok"/>
+        </w:rPr>
+        <w:t xml:space="preserve">), </w:t>
+      </w:r>
+      <w:r>
+        <w:rPr>
+          <w:rStyle w:val="StringTok"/>
+        </w:rPr>
+        <w:t xml:space="preserve">'%Y'</w:t>
+      </w:r>
+      <w:r>
+        <w:rPr>
+          <w:rStyle w:val="NormalTok"/>
+        </w:rPr>
+        <w:t xml:space="preserve">)))</w:t>
+      </w:r>
+      <w:r>
+        <w:br w:type="textWrapping"/>
+      </w:r>
+      <w:r>
+        <w:rPr>
+          <w:rStyle w:val="NormalTok"/>
+        </w:rPr>
+        <w:t xml:space="preserve"> </w:t>
+      </w:r>
+      <w:r>
+        <w:rPr>
+          <w:rStyle w:val="NormalTok"/>
+        </w:rPr>
+        <w:t xml:space="preserve"> </w:t>
+      </w:r>
+      <w:r>
+        <w:br w:type="textWrapping"/>
+      </w:r>
+      <w:r>
+        <w:rPr>
+          <w:rStyle w:val="NormalTok"/>
+        </w:rPr>
+        <w:t xml:space="preserve"> </w:t>
+      </w:r>
+      <w:r>
+        <w:rPr>
+          <w:rStyle w:val="NormalTok"/>
+        </w:rPr>
+        <w:t xml:space="preserve"> </w:t>
+      </w:r>
+      <w:r>
+        <w:rPr>
+          <w:rStyle w:val="NormalTok"/>
+        </w:rPr>
+        <w:t xml:space="preserve">dfout_latlon =</w:t>
+      </w:r>
+      <w:r>
+        <w:rPr>
+          <w:rStyle w:val="StringTok"/>
+        </w:rPr>
+        <w:t xml:space="preserve"> </w:t>
+      </w:r>
+      <w:r>
+        <w:rPr>
+          <w:rStyle w:val="KeywordTok"/>
+        </w:rPr>
+        <w:t xml:space="preserve">merge</w:t>
+      </w:r>
+      <w:r>
+        <w:rPr>
+          <w:rStyle w:val="NormalTok"/>
+        </w:rPr>
+        <w:t xml:space="preserve">(dfout,zipcode, </w:t>
+      </w:r>
+      <w:r>
+        <w:rPr>
+          <w:rStyle w:val="DataTypeTok"/>
+        </w:rPr>
+        <w:t xml:space="preserve">by.x=</w:t>
+      </w:r>
+      <w:r>
+        <w:rPr>
+          <w:rStyle w:val="StringTok"/>
+        </w:rPr>
+        <w:t xml:space="preserve">'zip'</w:t>
+      </w:r>
+      <w:r>
+        <w:rPr>
+          <w:rStyle w:val="NormalTok"/>
+        </w:rPr>
+        <w:t xml:space="preserve">, </w:t>
+      </w:r>
+      <w:r>
+        <w:rPr>
+          <w:rStyle w:val="DataTypeTok"/>
+        </w:rPr>
+        <w:t xml:space="preserve">by.y=</w:t>
+      </w:r>
+      <w:r>
+        <w:rPr>
+          <w:rStyle w:val="StringTok"/>
+        </w:rPr>
+        <w:t xml:space="preserve">'zip'</w:t>
+      </w:r>
+      <w:r>
+        <w:rPr>
+          <w:rStyle w:val="NormalTok"/>
+        </w:rPr>
+        <w:t xml:space="preserve">) </w:t>
+      </w:r>
+      <w:r>
+        <w:br w:type="textWrapping"/>
+      </w:r>
+      <w:r>
+        <w:br w:type="textWrapping"/>
+      </w:r>
+      <w:r>
+        <w:rPr>
+          <w:rStyle w:val="NormalTok"/>
+        </w:rPr>
+        <w:t xml:space="preserve"> </w:t>
+      </w:r>
+      <w:r>
+        <w:rPr>
+          <w:rStyle w:val="NormalTok"/>
+        </w:rPr>
+        <w:t xml:space="preserve"> </w:t>
+      </w:r>
+      <w:r>
+        <w:br w:type="textWrapping"/>
+      </w:r>
+      <w:r>
+        <w:rPr>
+          <w:rStyle w:val="NormalTok"/>
+        </w:rPr>
+        <w:t xml:space="preserve"> </w:t>
+      </w:r>
+      <w:r>
+        <w:rPr>
+          <w:rStyle w:val="NormalTok"/>
+        </w:rPr>
+        <w:t xml:space="preserve"> </w:t>
+      </w:r>
+      <w:r>
+        <w:rPr>
+          <w:rStyle w:val="NormalTok"/>
+        </w:rPr>
+        <w:t xml:space="preserve">p &lt;-</w:t>
+      </w:r>
+      <w:r>
+        <w:rPr>
+          <w:rStyle w:val="StringTok"/>
+        </w:rPr>
+        <w:t xml:space="preserve"> </w:t>
+      </w:r>
+      <w:r>
+        <w:rPr>
+          <w:rStyle w:val="KeywordTok"/>
+        </w:rPr>
+        <w:t xml:space="preserve">qmplot</w:t>
+      </w:r>
+      <w:r>
+        <w:rPr>
+          <w:rStyle w:val="NormalTok"/>
+        </w:rPr>
+        <w:t xml:space="preserve">(longitude, latitude, </w:t>
+      </w:r>
+      <w:r>
+        <w:rPr>
+          <w:rStyle w:val="DataTypeTok"/>
+        </w:rPr>
+        <w:t xml:space="preserve">data =</w:t>
+      </w:r>
+      <w:r>
+        <w:rPr>
+          <w:rStyle w:val="NormalTok"/>
+        </w:rPr>
+        <w:t xml:space="preserve"> </w:t>
+      </w:r>
+      <w:r>
+        <w:rPr>
+          <w:rStyle w:val="NormalTok"/>
+        </w:rPr>
+        <w:t xml:space="preserve">dfout_latlon, </w:t>
+      </w:r>
+      <w:r>
+        <w:rPr>
+          <w:rStyle w:val="DataTypeTok"/>
+        </w:rPr>
+        <w:t xml:space="preserve">colour =</w:t>
+      </w:r>
+      <w:r>
+        <w:rPr>
+          <w:rStyle w:val="NormalTok"/>
+        </w:rPr>
+        <w:t xml:space="preserve"> </w:t>
+      </w:r>
+      <w:r>
+        <w:rPr>
+          <w:rStyle w:val="KeywordTok"/>
+        </w:rPr>
+        <w:t xml:space="preserve">I</w:t>
+      </w:r>
+      <w:r>
+        <w:rPr>
+          <w:rStyle w:val="NormalTok"/>
+        </w:rPr>
+        <w:t xml:space="preserve">(</w:t>
+      </w:r>
+      <w:r>
+        <w:rPr>
+          <w:rStyle w:val="StringTok"/>
+        </w:rPr>
+        <w:t xml:space="preserve">"red"</w:t>
+      </w:r>
+      <w:r>
+        <w:rPr>
+          <w:rStyle w:val="NormalTok"/>
+        </w:rPr>
+        <w:t xml:space="preserve">),</w:t>
+      </w:r>
+      <w:r>
+        <w:rPr>
+          <w:rStyle w:val="DataTypeTok"/>
+        </w:rPr>
+        <w:t xml:space="preserve">size =</w:t>
+      </w:r>
+      <w:r>
+        <w:rPr>
+          <w:rStyle w:val="NormalTok"/>
+        </w:rPr>
+        <w:t xml:space="preserve"> </w:t>
+      </w:r>
+      <w:r>
+        <w:rPr>
+          <w:rStyle w:val="KeywordTok"/>
+        </w:rPr>
+        <w:t xml:space="preserve">I</w:t>
+      </w:r>
+      <w:r>
+        <w:rPr>
+          <w:rStyle w:val="NormalTok"/>
+        </w:rPr>
+        <w:t xml:space="preserve">(</w:t>
+      </w:r>
+      <w:r>
+        <w:rPr>
+          <w:rStyle w:val="DecValTok"/>
+        </w:rPr>
+        <w:t xml:space="preserve">2</w:t>
+      </w:r>
+      <w:r>
+        <w:rPr>
+          <w:rStyle w:val="NormalTok"/>
+        </w:rPr>
+        <w:t xml:space="preserve">), </w:t>
+      </w:r>
+      <w:r>
+        <w:rPr>
+          <w:rStyle w:val="DataTypeTok"/>
+        </w:rPr>
+        <w:t xml:space="preserve">darken =</w:t>
+      </w:r>
+      <w:r>
+        <w:rPr>
+          <w:rStyle w:val="NormalTok"/>
+        </w:rPr>
+        <w:t xml:space="preserve"> </w:t>
+      </w:r>
+      <w:r>
+        <w:rPr>
+          <w:rStyle w:val="NormalTok"/>
+        </w:rPr>
+        <w:t xml:space="preserve">.</w:t>
+      </w:r>
+      <w:r>
+        <w:rPr>
+          <w:rStyle w:val="DecValTok"/>
+        </w:rPr>
+        <w:t xml:space="preserve">1</w:t>
+      </w:r>
+      <w:r>
+        <w:rPr>
+          <w:rStyle w:val="NormalTok"/>
+        </w:rPr>
+        <w:t xml:space="preserve">) +</w:t>
+      </w:r>
+      <w:r>
+        <w:rPr>
+          <w:rStyle w:val="StringTok"/>
+        </w:rPr>
+        <w:t xml:space="preserve"> </w:t>
+      </w:r>
+      <w:r>
+        <w:rPr>
+          <w:rStyle w:val="KeywordTok"/>
+        </w:rPr>
+        <w:t xml:space="preserve">facet_wrap</w:t>
+      </w:r>
+      <w:r>
+        <w:rPr>
+          <w:rStyle w:val="NormalTok"/>
+        </w:rPr>
+        <w:t xml:space="preserve">(~</w:t>
+      </w:r>
+      <w:r>
+        <w:rPr>
+          <w:rStyle w:val="StringTok"/>
+        </w:rPr>
+        <w:t xml:space="preserve"> </w:t>
+      </w:r>
+      <w:r>
+        <w:rPr>
+          <w:rStyle w:val="NormalTok"/>
+        </w:rPr>
+        <w:t xml:space="preserve">year_purchased, </w:t>
+      </w:r>
+      <w:r>
+        <w:rPr>
+          <w:rStyle w:val="DataTypeTok"/>
+        </w:rPr>
+        <w:t xml:space="preserve">ncol =</w:t>
+      </w:r>
+      <w:r>
+        <w:rPr>
+          <w:rStyle w:val="NormalTok"/>
+        </w:rPr>
+        <w:t xml:space="preserve"> </w:t>
+      </w:r>
+      <w:r>
+        <w:rPr>
+          <w:rStyle w:val="DecValTok"/>
+        </w:rPr>
+        <w:t xml:space="preserve">1</w:t>
+      </w:r>
+      <w:r>
+        <w:rPr>
+          <w:rStyle w:val="NormalTok"/>
+        </w:rPr>
+        <w:t xml:space="preserve">) +</w:t>
+      </w:r>
+      <w:r>
+        <w:rPr>
+          <w:rStyle w:val="StringTok"/>
+        </w:rPr>
+        <w:t xml:space="preserve">  </w:t>
+      </w:r>
+      <w:r>
+        <w:rPr>
+          <w:rStyle w:val="KeywordTok"/>
+        </w:rPr>
+        <w:t xml:space="preserve">expand_limits</w:t>
+      </w:r>
+      <w:r>
+        <w:rPr>
+          <w:rStyle w:val="NormalTok"/>
+        </w:rPr>
+        <w:t xml:space="preserve">() +</w:t>
+      </w:r>
+      <w:r>
+        <w:rPr>
+          <w:rStyle w:val="StringTok"/>
+        </w:rPr>
+        <w:t xml:space="preserve"> </w:t>
+      </w:r>
+      <w:r>
+        <w:rPr>
+          <w:rStyle w:val="KeywordTok"/>
+        </w:rPr>
+        <w:t xml:space="preserve">theme_minimal</w:t>
+      </w:r>
+      <w:r>
+        <w:rPr>
+          <w:rStyle w:val="NormalTok"/>
+        </w:rPr>
+        <w:t xml:space="preserve">()</w:t>
+      </w:r>
+      <w:r>
+        <w:br w:type="textWrapping"/>
+      </w:r>
+      <w:r>
+        <w:br w:type="textWrapping"/>
+      </w:r>
+      <w:r>
+        <w:rPr>
+          <w:rStyle w:val="NormalTok"/>
+        </w:rPr>
+        <w:t xml:space="preserve"> </w:t>
+      </w:r>
+      <w:r>
+        <w:rPr>
+          <w:rStyle w:val="NormalTok"/>
+        </w:rPr>
+        <w:t xml:space="preserve"> </w:t>
+      </w:r>
+      <w:r>
+        <w:br w:type="textWrapping"/>
+      </w:r>
+      <w:r>
+        <w:rPr>
+          <w:rStyle w:val="NormalTok"/>
+        </w:rPr>
+        <w:t xml:space="preserve"> </w:t>
+      </w:r>
+      <w:r>
+        <w:rPr>
+          <w:rStyle w:val="NormalTok"/>
+        </w:rPr>
+        <w:t xml:space="preserve"> </w:t>
+      </w:r>
+      <w:r>
+        <w:rPr>
+          <w:rStyle w:val="KeywordTok"/>
+        </w:rPr>
+        <w:t xml:space="preserve">plot</w:t>
+      </w:r>
+      <w:r>
+        <w:rPr>
+          <w:rStyle w:val="NormalTok"/>
+        </w:rPr>
+        <w:t xml:space="preserve">(p)</w:t>
+      </w:r>
+      <w:r>
+        <w:br w:type="textWrapping"/>
+      </w:r>
+      <w:r>
+        <w:rPr>
+          <w:rStyle w:val="NormalTok"/>
+        </w:rPr>
+        <w:t xml:space="preserve"> </w:t>
+      </w:r>
+      <w:r>
+        <w:rPr>
+          <w:rStyle w:val="NormalTok"/>
+        </w:rPr>
+        <w:t xml:space="preserve"> </w:t>
+      </w:r>
+      <w:r>
+        <w:rPr>
+          <w:rStyle w:val="NormalTok"/>
+        </w:rPr>
+        <w:t xml:space="preserve">}</w:t>
+      </w:r>
+      <w:r>
+        <w:br w:type="textWrapping"/>
+      </w:r>
+      <w:r>
+        <w:br w:type="textWrapping"/>
+      </w:r>
+      <w:r>
+        <w:rPr>
+          <w:rStyle w:val="CommentTok"/>
+        </w:rPr>
+        <w:t xml:space="preserve">#c.</w:t>
+      </w:r>
+      <w:r>
+        <w:br w:type="textWrapping"/>
+      </w:r>
+      <w:r>
+        <w:rPr>
+          <w:rStyle w:val="NormalTok"/>
+        </w:rPr>
+        <w:t xml:space="preserve">summary.cars &lt;-</w:t>
+      </w:r>
+      <w:r>
+        <w:rPr>
+          <w:rStyle w:val="StringTok"/>
+        </w:rPr>
+        <w:t xml:space="preserve"> </w:t>
+      </w:r>
+      <w:r>
+        <w:rPr>
+          <w:rStyle w:val="NormalTok"/>
+        </w:rPr>
+        <w:t xml:space="preserve">function(object) {</w:t>
+      </w:r>
+      <w:r>
+        <w:br w:type="textWrapping"/>
+      </w:r>
+      <w:r>
+        <w:rPr>
+          <w:rStyle w:val="NormalTok"/>
+        </w:rPr>
+        <w:t xml:space="preserve"> </w:t>
+      </w:r>
+      <w:r>
+        <w:br w:type="textWrapping"/>
+      </w:r>
+      <w:r>
+        <w:rPr>
+          <w:rStyle w:val="NormalTok"/>
+        </w:rPr>
+        <w:t xml:space="preserve"> </w:t>
+      </w:r>
+      <w:r>
+        <w:rPr>
+          <w:rStyle w:val="NormalTok"/>
+        </w:rPr>
+        <w:t xml:space="preserve"> </w:t>
+      </w:r>
+      <w:r>
+        <w:rPr>
+          <w:rStyle w:val="NormalTok"/>
+        </w:rPr>
+        <w:t xml:space="preserve">df &lt;-</w:t>
+      </w:r>
+      <w:r>
+        <w:rPr>
+          <w:rStyle w:val="StringTok"/>
+        </w:rPr>
+        <w:t xml:space="preserve"> </w:t>
+      </w:r>
+      <w:r>
+        <w:rPr>
+          <w:rStyle w:val="NormalTok"/>
+        </w:rPr>
+        <w:t xml:space="preserve">object$data</w:t>
+      </w:r>
+      <w:r>
+        <w:br w:type="textWrapping"/>
+      </w:r>
+      <w:r>
+        <w:rPr>
+          <w:rStyle w:val="NormalTok"/>
+        </w:rPr>
+        <w:t xml:space="preserve"> </w:t>
+      </w:r>
+      <w:r>
+        <w:rPr>
+          <w:rStyle w:val="NormalTok"/>
+        </w:rPr>
+        <w:t xml:space="preserve"> </w:t>
+      </w:r>
+      <w:r>
+        <w:rPr>
+          <w:rStyle w:val="NormalTok"/>
+        </w:rPr>
+        <w:t xml:space="preserve"> </w:t>
+      </w:r>
+      <w:r>
+        <w:rPr>
+          <w:rStyle w:val="NormalTok"/>
+        </w:rPr>
+        <w:t xml:space="preserve">sum &lt;-</w:t>
+      </w:r>
+      <w:r>
+        <w:rPr>
+          <w:rStyle w:val="StringTok"/>
+        </w:rPr>
+        <w:t xml:space="preserve"> </w:t>
+      </w:r>
+      <w:r>
+        <w:rPr>
+          <w:rStyle w:val="NormalTok"/>
+        </w:rPr>
+        <w:t xml:space="preserve">df %&gt;%</w:t>
+      </w:r>
+      <w:r>
+        <w:rPr>
+          <w:rStyle w:val="StringTok"/>
+        </w:rPr>
+        <w:t xml:space="preserve"> </w:t>
+      </w:r>
+      <w:r>
+        <w:rPr>
+          <w:rStyle w:val="KeywordTok"/>
+        </w:rPr>
+        <w:t xml:space="preserve">summarise</w:t>
+      </w:r>
+      <w:r>
+        <w:rPr>
+          <w:rStyle w:val="NormalTok"/>
+        </w:rPr>
+        <w:t xml:space="preserve">(</w:t>
+      </w:r>
+      <w:r>
+        <w:rPr>
+          <w:rStyle w:val="DataTypeTok"/>
+        </w:rPr>
+        <w:t xml:space="preserve">mean_price_purchased =</w:t>
+      </w:r>
+      <w:r>
+        <w:rPr>
+          <w:rStyle w:val="NormalTok"/>
+        </w:rPr>
+        <w:t xml:space="preserve"> </w:t>
+      </w:r>
+      <w:r>
+        <w:rPr>
+          <w:rStyle w:val="KeywordTok"/>
+        </w:rPr>
+        <w:t xml:space="preserve">mean</w:t>
+      </w:r>
+      <w:r>
+        <w:rPr>
+          <w:rStyle w:val="NormalTok"/>
+        </w:rPr>
+        <w:t xml:space="preserve">(price_bought , </w:t>
+      </w:r>
+      <w:r>
+        <w:rPr>
+          <w:rStyle w:val="DataTypeTok"/>
+        </w:rPr>
+        <w:t xml:space="preserve">na.rm =</w:t>
+      </w:r>
+      <w:r>
+        <w:rPr>
+          <w:rStyle w:val="NormalTok"/>
+        </w:rPr>
+        <w:t xml:space="preserve"> </w:t>
+      </w:r>
+      <w:r>
+        <w:rPr>
+          <w:rStyle w:val="OtherTok"/>
+        </w:rPr>
+        <w:t xml:space="preserve">TRUE</w:t>
+      </w:r>
+      <w:r>
+        <w:rPr>
+          <w:rStyle w:val="NormalTok"/>
+        </w:rPr>
+        <w:t xml:space="preserve">),</w:t>
+      </w:r>
+      <w:r>
+        <w:rPr>
+          <w:rStyle w:val="DataTypeTok"/>
+        </w:rPr>
+        <w:t xml:space="preserve">lowest_price_purchased =</w:t>
+      </w:r>
+      <w:r>
+        <w:rPr>
+          <w:rStyle w:val="NormalTok"/>
+        </w:rPr>
+        <w:t xml:space="preserve"> </w:t>
+      </w:r>
+      <w:r>
+        <w:rPr>
+          <w:rStyle w:val="KeywordTok"/>
+        </w:rPr>
+        <w:t xml:space="preserve">min</w:t>
+      </w:r>
+      <w:r>
+        <w:rPr>
+          <w:rStyle w:val="NormalTok"/>
+        </w:rPr>
+        <w:t xml:space="preserve">(price_bought , </w:t>
+      </w:r>
+      <w:r>
+        <w:rPr>
+          <w:rStyle w:val="DataTypeTok"/>
+        </w:rPr>
+        <w:t xml:space="preserve">na.rm =</w:t>
+      </w:r>
+      <w:r>
+        <w:rPr>
+          <w:rStyle w:val="NormalTok"/>
+        </w:rPr>
+        <w:t xml:space="preserve"> </w:t>
+      </w:r>
+      <w:r>
+        <w:rPr>
+          <w:rStyle w:val="OtherTok"/>
+        </w:rPr>
+        <w:t xml:space="preserve">TRUE</w:t>
+      </w:r>
+      <w:r>
+        <w:rPr>
+          <w:rStyle w:val="NormalTok"/>
+        </w:rPr>
+        <w:t xml:space="preserve">),</w:t>
+      </w:r>
+      <w:r>
+        <w:rPr>
+          <w:rStyle w:val="DataTypeTok"/>
+        </w:rPr>
+        <w:t xml:space="preserve">highest_price_purchased =</w:t>
+      </w:r>
+      <w:r>
+        <w:rPr>
+          <w:rStyle w:val="NormalTok"/>
+        </w:rPr>
+        <w:t xml:space="preserve"> </w:t>
+      </w:r>
+      <w:r>
+        <w:rPr>
+          <w:rStyle w:val="KeywordTok"/>
+        </w:rPr>
+        <w:t xml:space="preserve">max</w:t>
+      </w:r>
+      <w:r>
+        <w:rPr>
+          <w:rStyle w:val="NormalTok"/>
+        </w:rPr>
+        <w:t xml:space="preserve">(price_bought , </w:t>
+      </w:r>
+      <w:r>
+        <w:rPr>
+          <w:rStyle w:val="DataTypeTok"/>
+        </w:rPr>
+        <w:t xml:space="preserve">na.rm =</w:t>
+      </w:r>
+      <w:r>
+        <w:rPr>
+          <w:rStyle w:val="NormalTok"/>
+        </w:rPr>
+        <w:t xml:space="preserve"> </w:t>
+      </w:r>
+      <w:r>
+        <w:rPr>
+          <w:rStyle w:val="OtherTok"/>
+        </w:rPr>
+        <w:t xml:space="preserve">TRUE</w:t>
+      </w:r>
+      <w:r>
+        <w:rPr>
+          <w:rStyle w:val="NormalTok"/>
+        </w:rPr>
+        <w:t xml:space="preserve">) )</w:t>
+      </w:r>
+      <w:r>
+        <w:br w:type="textWrapping"/>
+      </w:r>
+      <w:r>
+        <w:rPr>
+          <w:rStyle w:val="NormalTok"/>
+        </w:rPr>
+        <w:t xml:space="preserve"> </w:t>
+      </w:r>
+      <w:r>
+        <w:rPr>
+          <w:rStyle w:val="NormalTok"/>
+        </w:rPr>
+        <w:t xml:space="preserve"> </w:t>
+      </w:r>
+      <w:r>
+        <w:rPr>
+          <w:rStyle w:val="NormalTok"/>
+        </w:rPr>
+        <w:t xml:space="preserve"> </w:t>
+      </w:r>
+      <w:r>
+        <w:rPr>
+          <w:rStyle w:val="NormalTok"/>
+        </w:rPr>
+        <w:t xml:space="preserve"> </w:t>
+      </w:r>
+      <w:r>
+        <w:rPr>
+          <w:rStyle w:val="NormalTok"/>
+        </w:rPr>
+        <w:t xml:space="preserve"> </w:t>
+      </w:r>
+      <w:r>
+        <w:br w:type="textWrapping"/>
+      </w:r>
+      <w:r>
+        <w:rPr>
+          <w:rStyle w:val="NormalTok"/>
+        </w:rPr>
+        <w:t xml:space="preserve"> </w:t>
+      </w:r>
+      <w:r>
+        <w:rPr>
+          <w:rStyle w:val="NormalTok"/>
+        </w:rPr>
+        <w:t xml:space="preserve"> </w:t>
+      </w:r>
+      <w:r>
+        <w:rPr>
+          <w:rStyle w:val="KeywordTok"/>
+        </w:rPr>
+        <w:t xml:space="preserve">print</w:t>
+      </w:r>
+      <w:r>
+        <w:rPr>
+          <w:rStyle w:val="NormalTok"/>
+        </w:rPr>
+        <w:t xml:space="preserve">(sum)</w:t>
+      </w:r>
+      <w:r>
+        <w:br w:type="textWrapping"/>
+      </w:r>
+      <w:r>
+        <w:rPr>
+          <w:rStyle w:val="NormalTok"/>
+        </w:rPr>
+        <w:t xml:space="preserve">}</w:t>
+      </w:r>
+    </w:p>
+    <w:p>
+      <w:r>
+        <w:t xml:space="preserve">Answers</w:t>
+      </w:r>
+    </w:p>
+    <w:p>
+      <w:pPr>
+        <w:pStyle w:val="SourceCode"/>
+      </w:pPr>
+      <w:r>
+        <w:rPr>
+          <w:rStyle w:val="NormalTok"/>
+        </w:rPr>
+        <w:t xml:space="preserve"> </w:t>
+      </w:r>
+      <w:r>
+        <w:rPr>
+          <w:rStyle w:val="CommentTok"/>
+        </w:rPr>
+        <w:t xml:space="preserve">#a.Create printout of the data created to look at purchases of new cars bought with over 100 miles and used cars with under 100 miles.</w:t>
+      </w:r>
+      <w:r>
+        <w:br w:type="textWrapping"/>
+      </w:r>
+      <w:r>
+        <w:br w:type="textWrapping"/>
+      </w:r>
+      <w:r>
+        <w:rPr>
+          <w:rStyle w:val="NormalTok"/>
+        </w:rPr>
+        <w:t xml:space="preserve"> </w:t>
+      </w:r>
+      <w:r>
+        <w:rPr>
+          <w:rStyle w:val="NormalTok"/>
+        </w:rPr>
+        <w:t xml:space="preserve"> </w:t>
+      </w:r>
+      <w:r>
+        <w:rPr>
+          <w:rStyle w:val="NormalTok"/>
+        </w:rPr>
+        <w:t xml:space="preserve"> </w:t>
+      </w:r>
+      <w:r>
+        <w:rPr>
+          <w:rStyle w:val="NormalTok"/>
+        </w:rPr>
+        <w:t xml:space="preserve"> </w:t>
+      </w:r>
+      <w:r>
+        <w:rPr>
+          <w:rStyle w:val="KeywordTok"/>
+        </w:rPr>
+        <w:t xml:space="preserve">print</w:t>
+      </w:r>
+      <w:r>
+        <w:rPr>
+          <w:rStyle w:val="NormalTok"/>
+        </w:rPr>
+        <w:t xml:space="preserve">(PurchasedNewOver100)</w:t>
+      </w:r>
+    </w:p>
+    <w:p>
+      <w:pPr>
+        <w:pStyle w:val="SourceCode"/>
+      </w:pPr>
+      <w:r>
+        <w:rPr>
+          <w:rStyle w:val="VerbatimChar"/>
+        </w:rPr>
+        <w:t xml:space="preserve">## Data: New Cars Purchased with Miles Over 100 in Country: US SOURCE: http://www.edmunds.com </w:t>
+      </w:r>
+      <w:r>
+        <w:br w:type="textWrapping"/>
+      </w:r>
+      <w:r>
+        <w:rPr>
+          <w:rStyle w:val="VerbatimChar"/>
+        </w:rPr>
+        <w:t xml:space="preserve">## </w:t>
+      </w:r>
+      <w:r>
+        <w:br w:type="textWrapping"/>
+      </w:r>
+      <w:r>
+        <w:rPr>
+          <w:rStyle w:val="VerbatimChar"/>
+        </w:rPr>
+        <w:t xml:space="preserve">## Classes 'data.table' and 'data.frame':   11182 obs. of  17 variables:</w:t>
+      </w:r>
+      <w:r>
+        <w:br w:type="textWrapping"/>
+      </w:r>
+      <w:r>
+        <w:rPr>
+          <w:rStyle w:val="VerbatimChar"/>
+        </w:rPr>
+        <w:t xml:space="preserve">##  - attr(*, ".internal.selfref")=&lt;externalptr&gt;</w:t>
+      </w:r>
+    </w:p>
+    <w:p>
+      <w:pPr>
+        <w:pStyle w:val="SourceCode"/>
+      </w:pPr>
+      <w:r>
+        <w:rPr>
+          <w:rStyle w:val="NormalTok"/>
+        </w:rPr>
+        <w:t xml:space="preserve"> </w:t>
+      </w:r>
+      <w:r>
+        <w:rPr>
+          <w:rStyle w:val="NormalTok"/>
+        </w:rPr>
+        <w:t xml:space="preserve"> </w:t>
+      </w:r>
+      <w:r>
+        <w:rPr>
+          <w:rStyle w:val="NormalTok"/>
+        </w:rPr>
+        <w:t xml:space="preserve"> </w:t>
+      </w:r>
+      <w:r>
+        <w:rPr>
+          <w:rStyle w:val="NormalTok"/>
+        </w:rPr>
+        <w:t xml:space="preserve"> </w:t>
+      </w:r>
+      <w:r>
+        <w:rPr>
+          <w:rStyle w:val="KeywordTok"/>
+        </w:rPr>
+        <w:t xml:space="preserve">print</w:t>
+      </w:r>
+      <w:r>
+        <w:rPr>
+          <w:rStyle w:val="NormalTok"/>
+        </w:rPr>
+        <w:t xml:space="preserve">(PurchasedUsedUnder100)</w:t>
+      </w:r>
+    </w:p>
+    <w:p>
+      <w:pPr>
+        <w:pStyle w:val="SourceCode"/>
+      </w:pPr>
+      <w:r>
+        <w:rPr>
+          <w:rStyle w:val="VerbatimChar"/>
+        </w:rPr>
+        <w:t xml:space="preserve">## Data: Used Cars Purchased with Miles Under 100 in Country: US SOURCE: http://www.edmunds.com </w:t>
+      </w:r>
+      <w:r>
+        <w:br w:type="textWrapping"/>
+      </w:r>
+      <w:r>
+        <w:rPr>
+          <w:rStyle w:val="VerbatimChar"/>
+        </w:rPr>
+        <w:t xml:space="preserve">## </w:t>
+      </w:r>
+      <w:r>
+        <w:br w:type="textWrapping"/>
+      </w:r>
+      <w:r>
+        <w:rPr>
+          <w:rStyle w:val="VerbatimChar"/>
+        </w:rPr>
+        <w:t xml:space="preserve">## Classes 'data.table' and 'data.frame':   269 obs. of  17 variables:</w:t>
+      </w:r>
+      <w:r>
+        <w:br w:type="textWrapping"/>
+      </w:r>
+      <w:r>
+        <w:rPr>
+          <w:rStyle w:val="VerbatimChar"/>
+        </w:rPr>
+        <w:t xml:space="preserve">##  - attr(*, ".internal.selfref")=&lt;externalptr&gt;</w:t>
+      </w:r>
+    </w:p>
+    <w:p>
+      <w:pPr>
+        <w:pStyle w:val="SourceCode"/>
+      </w:pPr>
+      <w:r>
+        <w:rPr>
+          <w:rStyle w:val="NormalTok"/>
+        </w:rPr>
+        <w:t xml:space="preserve"> </w:t>
+      </w:r>
+      <w:r>
+        <w:rPr>
+          <w:rStyle w:val="CommentTok"/>
+        </w:rPr>
+        <w:t xml:space="preserve">#b.Summarize the total purchase amounts .</w:t>
+      </w:r>
+      <w:r>
+        <w:br w:type="textWrapping"/>
+      </w:r>
+      <w:r>
+        <w:rPr>
+          <w:rStyle w:val="NormalTok"/>
+        </w:rPr>
+        <w:t xml:space="preserve"> </w:t>
+      </w:r>
+      <w:r>
+        <w:rPr>
+          <w:rStyle w:val="NormalTok"/>
+        </w:rPr>
+        <w:t xml:space="preserve"> </w:t>
+      </w:r>
+      <w:r>
+        <w:rPr>
+          <w:rStyle w:val="NormalTok"/>
+        </w:rPr>
+        <w:t xml:space="preserve"> </w:t>
+      </w:r>
+      <w:r>
+        <w:rPr>
+          <w:rStyle w:val="NormalTok"/>
+        </w:rPr>
+        <w:t xml:space="preserve"> </w:t>
+      </w:r>
+      <w:r>
+        <w:br w:type="textWrapping"/>
+      </w:r>
+      <w:r>
+        <w:rPr>
+          <w:rStyle w:val="NormalTok"/>
+        </w:rPr>
+        <w:t xml:space="preserve"> </w:t>
+      </w:r>
+      <w:r>
+        <w:rPr>
+          <w:rStyle w:val="NormalTok"/>
+        </w:rPr>
+        <w:t xml:space="preserve"> </w:t>
+      </w:r>
+      <w:r>
+        <w:rPr>
+          <w:rStyle w:val="NormalTok"/>
+        </w:rPr>
+        <w:t xml:space="preserve"> </w:t>
+      </w:r>
+      <w:r>
+        <w:rPr>
+          <w:rStyle w:val="NormalTok"/>
+        </w:rPr>
+        <w:t xml:space="preserve"> </w:t>
+      </w:r>
+      <w:r>
+        <w:rPr>
+          <w:rStyle w:val="KeywordTok"/>
+        </w:rPr>
+        <w:t xml:space="preserve">summary</w:t>
+      </w:r>
+      <w:r>
+        <w:rPr>
+          <w:rStyle w:val="NormalTok"/>
+        </w:rPr>
+        <w:t xml:space="preserve">(PurchasedNewOver100)</w:t>
+      </w:r>
+    </w:p>
+    <w:p>
+      <w:pPr>
+        <w:pStyle w:val="SourceCode"/>
+      </w:pPr>
+      <w:r>
+        <w:rPr>
+          <w:rStyle w:val="VerbatimChar"/>
+        </w:rPr>
+        <w:t xml:space="preserve">##    mean_price_purchased lowest_price_purchased highest_price_purchased</w:t>
+      </w:r>
+      <w:r>
+        <w:br w:type="textWrapping"/>
+      </w:r>
+      <w:r>
+        <w:rPr>
+          <w:rStyle w:val="VerbatimChar"/>
+        </w:rPr>
+        <w:t xml:space="preserve">## 1:             33658.02                      0                  190000</w:t>
+      </w:r>
+    </w:p>
+    <w:p>
+      <w:pPr>
+        <w:pStyle w:val="SourceCode"/>
+      </w:pPr>
+      <w:r>
+        <w:rPr>
+          <w:rStyle w:val="NormalTok"/>
+        </w:rPr>
+        <w:t xml:space="preserve"> </w:t>
+      </w:r>
+      <w:r>
+        <w:rPr>
+          <w:rStyle w:val="NormalTok"/>
+        </w:rPr>
+        <w:t xml:space="preserve"> </w:t>
+      </w:r>
+      <w:r>
+        <w:rPr>
+          <w:rStyle w:val="NormalTok"/>
+        </w:rPr>
+        <w:t xml:space="preserve"> </w:t>
+      </w:r>
+      <w:r>
+        <w:rPr>
+          <w:rStyle w:val="NormalTok"/>
+        </w:rPr>
+        <w:t xml:space="preserve"> </w:t>
+      </w:r>
+      <w:r>
+        <w:rPr>
+          <w:rStyle w:val="KeywordTok"/>
+        </w:rPr>
+        <w:t xml:space="preserve">summary</w:t>
+      </w:r>
+      <w:r>
+        <w:rPr>
+          <w:rStyle w:val="NormalTok"/>
+        </w:rPr>
+        <w:t xml:space="preserve">(PurchasedUsedUnder100)</w:t>
+      </w:r>
+    </w:p>
+    <w:p>
+      <w:pPr>
+        <w:pStyle w:val="SourceCode"/>
+      </w:pPr>
+      <w:r>
+        <w:rPr>
+          <w:rStyle w:val="VerbatimChar"/>
+        </w:rPr>
+        <w:t xml:space="preserve">##    mean_price_purchased lowest_price_purchased highest_price_purchased</w:t>
+      </w:r>
+      <w:r>
+        <w:br w:type="textWrapping"/>
+      </w:r>
+      <w:r>
+        <w:rPr>
+          <w:rStyle w:val="VerbatimChar"/>
+        </w:rPr>
+        <w:t xml:space="preserve">## 1:             32647.36                      0                  117690</w:t>
+      </w:r>
+    </w:p>
+    <w:p>
+      <w:pPr>
+        <w:pStyle w:val="SourceCode"/>
+      </w:pPr>
+      <w:r>
+        <w:rPr>
+          <w:rStyle w:val="NormalTok"/>
+        </w:rPr>
+        <w:t xml:space="preserve"> </w:t>
+      </w:r>
+      <w:r>
+        <w:rPr>
+          <w:rStyle w:val="CommentTok"/>
+        </w:rPr>
+        <w:t xml:space="preserve">#c.Plot using ggmap to see where purchases of new cars bought with over 100 miles and used cars with under 100 miles were.</w:t>
+      </w:r>
+      <w:r>
+        <w:br w:type="textWrapping"/>
+      </w:r>
+      <w:r>
+        <w:rPr>
+          <w:rStyle w:val="NormalTok"/>
+        </w:rPr>
+        <w:t xml:space="preserve"> </w:t>
+      </w:r>
+      <w:r>
+        <w:rPr>
+          <w:rStyle w:val="NormalTok"/>
+        </w:rPr>
+        <w:t xml:space="preserve"> </w:t>
+      </w:r>
+      <w:r>
+        <w:rPr>
+          <w:rStyle w:val="NormalTok"/>
+        </w:rPr>
+        <w:t xml:space="preserve"> </w:t>
+      </w:r>
+      <w:r>
+        <w:rPr>
+          <w:rStyle w:val="NormalTok"/>
+        </w:rPr>
+        <w:t xml:space="preserve"> </w:t>
+      </w:r>
+      <w:r>
+        <w:br w:type="textWrapping"/>
+      </w:r>
+      <w:r>
+        <w:rPr>
+          <w:rStyle w:val="NormalTok"/>
+        </w:rPr>
+        <w:t xml:space="preserve"> </w:t>
+      </w:r>
+      <w:r>
+        <w:rPr>
+          <w:rStyle w:val="NormalTok"/>
+        </w:rPr>
+        <w:t xml:space="preserve"> </w:t>
+      </w:r>
+      <w:r>
+        <w:rPr>
+          <w:rStyle w:val="NormalTok"/>
+        </w:rPr>
+        <w:t xml:space="preserve"> </w:t>
+      </w:r>
+      <w:r>
+        <w:rPr>
+          <w:rStyle w:val="NormalTok"/>
+        </w:rPr>
+        <w:t xml:space="preserve"> </w:t>
+      </w:r>
+      <w:r>
+        <w:rPr>
+          <w:rStyle w:val="KeywordTok"/>
+        </w:rPr>
+        <w:t xml:space="preserve">plot</w:t>
+      </w:r>
+      <w:r>
+        <w:rPr>
+          <w:rStyle w:val="NormalTok"/>
+        </w:rPr>
+        <w:t xml:space="preserve">(PurchasedNewOver100)</w:t>
+      </w:r>
+    </w:p>
+    <w:p>
+      <w:pPr>
+        <w:pStyle w:val="SourceCode"/>
+      </w:pPr>
+      <w:r>
+        <w:rPr>
+          <w:rStyle w:val="VerbatimChar"/>
+        </w:rPr>
+        <w:t xml:space="preserve">## Using zoom = 4...</w:t>
+      </w:r>
+    </w:p>
+    <w:p>
+      <w:r>
+        <w:drawing>
+          <wp:inline>
+            <wp:extent cx="4610100" cy="3695700"/>
+            <wp:effectExtent b="0" l="0" r="0" t="0"/>
+            <wp:docPr descr="" id="1" name="Picture"/>
+            <a:graphic>
+              <a:graphicData uri="http://schemas.openxmlformats.org/drawingml/2006/picture">
+                <pic:pic>
+                  <pic:nvPicPr>
+                    <pic:cNvPr descr="originalSE_project_Edmonds_Data_questions__files/figure-docx/unnamed-chunk-9-1.png" id="0" name="Picture"/>
+                    <pic:cNvPicPr>
+                      <a:picLocks noChangeArrowheads="1" noChangeAspect="1"/>
+                    </pic:cNvPicPr>
+                  </pic:nvPicPr>
+                  <pic:blipFill>
+                    <a:blip r:embed="rId31"/>
+                    <a:stretch>
+                      <a:fillRect/>
+                    </a:stretch>
+                  </pic:blipFill>
+                  <pic:spPr bwMode="auto">
+                    <a:xfrm>
+                      <a:off x="0" y="0"/>
+                      <a:ext cx="4610100" cy="3695700"/>
+                    </a:xfrm>
+                    <a:prstGeom prst="rect">
+                      <a:avLst/>
+                    </a:prstGeom>
+                    <a:noFill/>
+                    <a:ln w="9525">
+                      <a:noFill/>
+                      <a:headEnd/>
+                      <a:tailEnd/>
+                    </a:ln>
+                  </pic:spPr>
+                </pic:pic>
+              </a:graphicData>
+            </a:graphic>
+          </wp:inline>
+        </w:drawing>
+      </w:r>
+    </w:p>
+    <w:p>
+      <w:pPr>
+        <w:pStyle w:val="SourceCode"/>
+      </w:pPr>
+      <w:r>
+        <w:rPr>
+          <w:rStyle w:val="NormalTok"/>
+        </w:rPr>
+        <w:t xml:space="preserve"> </w:t>
+      </w:r>
+      <w:r>
+        <w:rPr>
+          <w:rStyle w:val="NormalTok"/>
+        </w:rPr>
+        <w:t xml:space="preserve"> </w:t>
+      </w:r>
+      <w:r>
+        <w:rPr>
+          <w:rStyle w:val="NormalTok"/>
+        </w:rPr>
+        <w:t xml:space="preserve"> </w:t>
+      </w:r>
+      <w:r>
+        <w:rPr>
+          <w:rStyle w:val="NormalTok"/>
+        </w:rPr>
+        <w:t xml:space="preserve"> </w:t>
+      </w:r>
+      <w:r>
+        <w:rPr>
+          <w:rStyle w:val="KeywordTok"/>
+        </w:rPr>
+        <w:t xml:space="preserve">plot</w:t>
+      </w:r>
+      <w:r>
+        <w:rPr>
+          <w:rStyle w:val="NormalTok"/>
+        </w:rPr>
+        <w:t xml:space="preserve">(PurchasedUsedUnder100)</w:t>
+      </w:r>
+    </w:p>
+    <w:p>
+      <w:pPr>
+        <w:pStyle w:val="SourceCode"/>
+      </w:pPr>
+      <w:r>
+        <w:rPr>
+          <w:rStyle w:val="VerbatimChar"/>
+        </w:rPr>
+        <w:t xml:space="preserve">## Using zoom = 4...</w:t>
+      </w:r>
+    </w:p>
+    <w:p>
+      <w:r>
+        <w:drawing>
+          <wp:inline>
+            <wp:extent cx="4610100" cy="3695700"/>
+            <wp:effectExtent b="0" l="0" r="0" t="0"/>
+            <wp:docPr descr="" id="1" name="Picture"/>
+            <a:graphic>
+              <a:graphicData uri="http://schemas.openxmlformats.org/drawingml/2006/picture">
+                <pic:pic>
+                  <pic:nvPicPr>
+                    <pic:cNvPr descr="originalSE_project_Edmonds_Data_questions__files/figure-docx/unnamed-chunk-9-2.png" id="0" name="Picture"/>
+                    <pic:cNvPicPr>
+                      <a:picLocks noChangeArrowheads="1" noChangeAspect="1"/>
+                    </pic:cNvPicPr>
+                  </pic:nvPicPr>
+                  <pic:blipFill>
+                    <a:blip r:embed="rId32"/>
+                    <a:stretch>
+                      <a:fillRect/>
+                    </a:stretch>
+                  </pic:blipFill>
+                  <pic:spPr bwMode="auto">
+                    <a:xfrm>
+                      <a:off x="0" y="0"/>
+                      <a:ext cx="4610100" cy="3695700"/>
+                    </a:xfrm>
+                    <a:prstGeom prst="rect">
+                      <a:avLst/>
+                    </a:prstGeom>
+                    <a:noFill/>
+                    <a:ln w="9525">
+                      <a:noFill/>
+                      <a:headEnd/>
+                      <a:tailEnd/>
+                    </a:ln>
+                  </pic:spPr>
+                </pic:pic>
+              </a:graphicData>
+            </a:graphic>
+          </wp:inline>
+        </w:drawing>
+      </w:r>
+    </w:p>
+    <w:p>
+      <w:pPr>
+        <w:pStyle w:val="SourceCode"/>
+      </w:pPr>
+      <w:r>
+        <w:rPr>
+          <w:rStyle w:val="VerbatimChar"/>
+        </w:rPr>
         <w:t xml:space="preserve">JSON/XML</w:t>
       </w:r>
-    </w:p>
-    <w:p>
-      <w:pPr>
-        <w:pStyle w:val="Compact"/>
-        <w:numPr>
-          <w:numId w:val="1003"/>
-          <w:ilvl w:val="1"/>
-        </w:numPr>
-      </w:pPr>
-      <w:r>
-        <w:t xml:space="preserve">Create a data frame based on top models bought in each year and pull important consummer rating data?</w:t>
+      <w:r>
+        <w:br w:type="textWrapping"/>
+      </w:r>
+      <w:r>
+        <w:rPr>
+          <w:rStyle w:val="VerbatimChar"/>
+        </w:rPr>
+        <w:t xml:space="preserve"/>
+      </w:r>
+      <w:r>
+        <w:br w:type="textWrapping"/>
+      </w:r>
+      <w:r>
+        <w:rPr>
+          <w:rStyle w:val="VerbatimChar"/>
+        </w:rPr>
+        <w:t xml:space="preserve"> e.   Create a data frame based on top models bought in each year and pull important consummer rating data?</w:t>
       </w:r>
     </w:p>
     <w:sectPr/>
@@ -4216,7 +6727,7 @@
     </w:lvl>
   </w:abstractNum>
   <w:abstractNum w:abstractNumId="990">
-    <w:nsid w:val="af1fed00"/>
+    <w:nsid w:val="f32b2bd7"/>
     <w:multiLevelType w:val="multilevel"/>
     <w:lvl w:ilvl="0">
       <w:numFmt w:val="bullet"/>
@@ -4297,7 +6808,7 @@
     </w:lvl>
   </w:abstractNum>
   <w:abstractNum w:abstractNumId="99713">
-    <w:nsid w:val="17256cda"/>
+    <w:nsid w:val="866a8bdb"/>
     <w:multiLevelType w:val="multilevel"/>
     <w:lvl w:ilvl="0">
       <w:start w:val="3"/>
@@ -4385,7 +6896,7 @@
     </w:lvl>
   </w:abstractNum>
   <w:abstractNum w:abstractNumId="99714">
-    <w:nsid w:val="87008176"/>
+    <w:nsid w:val="ff149806"/>
     <w:multiLevelType w:val="multilevel"/>
     <w:lvl w:ilvl="0">
       <w:start w:val="4"/>
@@ -4461,94 +6972,6 @@
     </w:lvl>
     <w:lvl w:ilvl="6">
       <w:start w:val="4"/>
-      <w:numFmt w:val="lowerLetter"/>
-      <w:lvlText w:val="%7."/>
-      <w:lvlJc w:val="left"/>
-      <w:pPr>
-        <w:tabs>
-          <w:tab w:val="num" w:pos="4320"/>
-        </w:tabs>
-        <w:ind w:left="4800" w:hanging="480"/>
-      </w:pPr>
-    </w:lvl>
-  </w:abstractNum>
-  <w:abstractNum w:abstractNumId="99715">
-    <w:nsid w:val="cce901e8"/>
-    <w:multiLevelType w:val="multilevel"/>
-    <w:lvl w:ilvl="0">
-      <w:start w:val="5"/>
-      <w:numFmt w:val="lowerLetter"/>
-      <w:lvlText w:val="%1."/>
-      <w:lvlJc w:val="left"/>
-      <w:pPr>
-        <w:tabs>
-          <w:tab w:val="num" w:pos="0"/>
-        </w:tabs>
-        <w:ind w:left="480" w:hanging="480"/>
-      </w:pPr>
-    </w:lvl>
-    <w:lvl w:ilvl="1">
-      <w:start w:val="5"/>
-      <w:numFmt w:val="lowerLetter"/>
-      <w:lvlText w:val="%2."/>
-      <w:lvlJc w:val="left"/>
-      <w:pPr>
-        <w:tabs>
-          <w:tab w:val="num" w:pos="720"/>
-        </w:tabs>
-        <w:ind w:left="1200" w:hanging="480"/>
-      </w:pPr>
-    </w:lvl>
-    <w:lvl w:ilvl="2">
-      <w:start w:val="5"/>
-      <w:numFmt w:val="lowerLetter"/>
-      <w:lvlText w:val="%3."/>
-      <w:lvlJc w:val="left"/>
-      <w:pPr>
-        <w:tabs>
-          <w:tab w:val="num" w:pos="1440"/>
-        </w:tabs>
-        <w:ind w:left="1920" w:hanging="480"/>
-      </w:pPr>
-    </w:lvl>
-    <w:lvl w:ilvl="3">
-      <w:start w:val="5"/>
-      <w:numFmt w:val="lowerLetter"/>
-      <w:lvlText w:val="%4."/>
-      <w:lvlJc w:val="left"/>
-      <w:pPr>
-        <w:tabs>
-          <w:tab w:val="num" w:pos="2160"/>
-        </w:tabs>
-        <w:ind w:left="2640" w:hanging="480"/>
-      </w:pPr>
-    </w:lvl>
-    <w:lvl w:ilvl="4">
-      <w:start w:val="5"/>
-      <w:numFmt w:val="lowerLetter"/>
-      <w:lvlText w:val="%5."/>
-      <w:lvlJc w:val="left"/>
-      <w:pPr>
-        <w:tabs>
-          <w:tab w:val="num" w:pos="2880"/>
-        </w:tabs>
-        <w:ind w:left="3360" w:hanging="480"/>
-      </w:pPr>
-    </w:lvl>
-    <w:lvl w:ilvl="5">
-      <w:start w:val="5"/>
-      <w:numFmt w:val="lowerLetter"/>
-      <w:lvlText w:val="%6."/>
-      <w:lvlJc w:val="left"/>
-      <w:pPr>
-        <w:tabs>
-          <w:tab w:val="num" w:pos="3600"/>
-        </w:tabs>
-        <w:ind w:left="4080" w:hanging="480"/>
-      </w:pPr>
-    </w:lvl>
-    <w:lvl w:ilvl="6">
-      <w:start w:val="5"/>
       <w:numFmt w:val="lowerLetter"/>
       <w:lvlText w:val="%7."/>
       <w:lvlJc w:val="left"/>
@@ -4612,30 +7035,6 @@
     </w:lvlOverride>
     <w:lvlOverride w:ilvl="6">
       <w:startOverride w:val="4"/>
-    </w:lvlOverride>
-  </w:num>
-  <w:num w:numId="1003">
-    <w:abstractNumId w:val="99715"/>
-    <w:lvlOverride w:ilvl="0">
-      <w:startOverride w:val="5"/>
-    </w:lvlOverride>
-    <w:lvlOverride w:ilvl="1">
-      <w:startOverride w:val="5"/>
-    </w:lvlOverride>
-    <w:lvlOverride w:ilvl="2">
-      <w:startOverride w:val="5"/>
-    </w:lvlOverride>
-    <w:lvlOverride w:ilvl="3">
-      <w:startOverride w:val="5"/>
-    </w:lvlOverride>
-    <w:lvlOverride w:ilvl="4">
-      <w:startOverride w:val="5"/>
-    </w:lvlOverride>
-    <w:lvlOverride w:ilvl="5">
-      <w:startOverride w:val="5"/>
-    </w:lvlOverride>
-    <w:lvlOverride w:ilvl="6">
-      <w:startOverride w:val="5"/>
     </w:lvlOverride>
   </w:num>
 </w:numbering>

</xml_diff>